<commit_message>
Now will remove the rendezvous server and depend entirely on UDP regular broadcast-discovery message
</commit_message>
<xml_diff>
--- a/phase3.docx
+++ b/phase3.docx
@@ -259,7 +259,7 @@
           <w:r>
             <w:fldChar w:fldCharType="separate"/>
           </w:r>
-          <w:hyperlink w:anchor="_Toc197098962" w:history="1">
+          <w:hyperlink w:anchor="_Toc197107299" w:history="1">
             <w:r>
               <w:rPr>
                 <w:rStyle w:val="Hyperlink"/>
@@ -286,7 +286,7 @@
                 <w:noProof/>
                 <w:webHidden/>
               </w:rPr>
-              <w:instrText xml:space="preserve"> PAGEREF _Toc197098962 \h </w:instrText>
+              <w:instrText xml:space="preserve"> PAGEREF _Toc197107299 \h </w:instrText>
             </w:r>
             <w:r>
               <w:rPr>
@@ -328,27 +328,13 @@
               <w:noProof/>
             </w:rPr>
           </w:pPr>
-          <w:hyperlink w:anchor="_Toc197098963" w:history="1">
+          <w:hyperlink w:anchor="_Toc197107300" w:history="1">
             <w:r>
               <w:rPr>
                 <w:rStyle w:val="Hyperlink"/>
                 <w:noProof/>
               </w:rPr>
-              <w:t>System Ar</w:t>
-            </w:r>
-            <w:r>
-              <w:rPr>
-                <w:rStyle w:val="Hyperlink"/>
-                <w:noProof/>
-              </w:rPr>
-              <w:t>c</w:t>
-            </w:r>
-            <w:r>
-              <w:rPr>
-                <w:rStyle w:val="Hyperlink"/>
-                <w:noProof/>
-              </w:rPr>
-              <w:t>hitecture Overview</w:t>
+              <w:t>Updated System Architecture Overview</w:t>
             </w:r>
             <w:r>
               <w:rPr>
@@ -369,7 +355,7 @@
                 <w:noProof/>
                 <w:webHidden/>
               </w:rPr>
-              <w:instrText xml:space="preserve"> PAGEREF _Toc197098963 \h </w:instrText>
+              <w:instrText xml:space="preserve"> PAGEREF _Toc197107300 \h </w:instrText>
             </w:r>
             <w:r>
               <w:rPr>
@@ -411,7 +397,7 @@
               <w:noProof/>
             </w:rPr>
           </w:pPr>
-          <w:hyperlink w:anchor="_Toc197098964" w:history="1">
+          <w:hyperlink w:anchor="_Toc197107301" w:history="1">
             <w:r>
               <w:rPr>
                 <w:rStyle w:val="Hyperlink"/>
@@ -438,7 +424,7 @@
                 <w:noProof/>
                 <w:webHidden/>
               </w:rPr>
-              <w:instrText xml:space="preserve"> PAGEREF _Toc197098964 \h </w:instrText>
+              <w:instrText xml:space="preserve"> PAGEREF _Toc197107301 \h </w:instrText>
             </w:r>
             <w:r>
               <w:rPr>
@@ -458,7 +444,7 @@
                 <w:noProof/>
                 <w:webHidden/>
               </w:rPr>
-              <w:t>3</w:t>
+              <w:t>4</w:t>
             </w:r>
             <w:r>
               <w:rPr>
@@ -480,7 +466,7 @@
               <w:noProof/>
             </w:rPr>
           </w:pPr>
-          <w:hyperlink w:anchor="_Toc197098965" w:history="1">
+          <w:hyperlink w:anchor="_Toc197107302" w:history="1">
             <w:r>
               <w:rPr>
                 <w:rStyle w:val="Hyperlink"/>
@@ -507,7 +493,7 @@
                 <w:noProof/>
                 <w:webHidden/>
               </w:rPr>
-              <w:instrText xml:space="preserve"> PAGEREF _Toc197098965 \h </w:instrText>
+              <w:instrText xml:space="preserve"> PAGEREF _Toc197107302 \h </w:instrText>
             </w:r>
             <w:r>
               <w:rPr>
@@ -549,7 +535,7 @@
               <w:noProof/>
             </w:rPr>
           </w:pPr>
-          <w:hyperlink w:anchor="_Toc197098966" w:history="1">
+          <w:hyperlink w:anchor="_Toc197107303" w:history="1">
             <w:r>
               <w:rPr>
                 <w:rStyle w:val="Hyperlink"/>
@@ -576,7 +562,7 @@
                 <w:noProof/>
                 <w:webHidden/>
               </w:rPr>
-              <w:instrText xml:space="preserve"> PAGEREF _Toc197098966 \h </w:instrText>
+              <w:instrText xml:space="preserve"> PAGEREF _Toc197107303 \h </w:instrText>
             </w:r>
             <w:r>
               <w:rPr>
@@ -618,7 +604,7 @@
               <w:noProof/>
             </w:rPr>
           </w:pPr>
-          <w:hyperlink w:anchor="_Toc197098967" w:history="1">
+          <w:hyperlink w:anchor="_Toc197107304" w:history="1">
             <w:r>
               <w:rPr>
                 <w:rStyle w:val="Hyperlink"/>
@@ -645,7 +631,7 @@
                 <w:noProof/>
                 <w:webHidden/>
               </w:rPr>
-              <w:instrText xml:space="preserve"> PAGEREF _Toc197098967 \h </w:instrText>
+              <w:instrText xml:space="preserve"> PAGEREF _Toc197107304 \h </w:instrText>
             </w:r>
             <w:r>
               <w:rPr>
@@ -687,7 +673,7 @@
               <w:noProof/>
             </w:rPr>
           </w:pPr>
-          <w:hyperlink w:anchor="_Toc197098968" w:history="1">
+          <w:hyperlink w:anchor="_Toc197107305" w:history="1">
             <w:r>
               <w:rPr>
                 <w:rStyle w:val="Hyperlink"/>
@@ -714,7 +700,7 @@
                 <w:noProof/>
                 <w:webHidden/>
               </w:rPr>
-              <w:instrText xml:space="preserve"> PAGEREF _Toc197098968 \h </w:instrText>
+              <w:instrText xml:space="preserve"> PAGEREF _Toc197107305 \h </w:instrText>
             </w:r>
             <w:r>
               <w:rPr>
@@ -756,7 +742,7 @@
               <w:noProof/>
             </w:rPr>
           </w:pPr>
-          <w:hyperlink w:anchor="_Toc197098969" w:history="1">
+          <w:hyperlink w:anchor="_Toc197107306" w:history="1">
             <w:r>
               <w:rPr>
                 <w:rStyle w:val="Hyperlink"/>
@@ -783,7 +769,7 @@
                 <w:noProof/>
                 <w:webHidden/>
               </w:rPr>
-              <w:instrText xml:space="preserve"> PAGEREF _Toc197098969 \h </w:instrText>
+              <w:instrText xml:space="preserve"> PAGEREF _Toc197107306 \h </w:instrText>
             </w:r>
             <w:r>
               <w:rPr>
@@ -803,7 +789,7 @@
                 <w:noProof/>
                 <w:webHidden/>
               </w:rPr>
-              <w:t>5</w:t>
+              <w:t>6</w:t>
             </w:r>
             <w:r>
               <w:rPr>
@@ -825,7 +811,7 @@
               <w:noProof/>
             </w:rPr>
           </w:pPr>
-          <w:hyperlink w:anchor="_Toc197098970" w:history="1">
+          <w:hyperlink w:anchor="_Toc197107307" w:history="1">
             <w:r>
               <w:rPr>
                 <w:rStyle w:val="Hyperlink"/>
@@ -852,7 +838,7 @@
                 <w:noProof/>
                 <w:webHidden/>
               </w:rPr>
-              <w:instrText xml:space="preserve"> PAGEREF _Toc197098970 \h </w:instrText>
+              <w:instrText xml:space="preserve"> PAGEREF _Toc197107307 \h </w:instrText>
             </w:r>
             <w:r>
               <w:rPr>
@@ -872,7 +858,7 @@
                 <w:noProof/>
                 <w:webHidden/>
               </w:rPr>
-              <w:t>5</w:t>
+              <w:t>6</w:t>
             </w:r>
             <w:r>
               <w:rPr>
@@ -894,7 +880,7 @@
               <w:noProof/>
             </w:rPr>
           </w:pPr>
-          <w:hyperlink w:anchor="_Toc197098971" w:history="1">
+          <w:hyperlink w:anchor="_Toc197107308" w:history="1">
             <w:r>
               <w:rPr>
                 <w:rStyle w:val="Hyperlink"/>
@@ -921,7 +907,7 @@
                 <w:noProof/>
                 <w:webHidden/>
               </w:rPr>
-              <w:instrText xml:space="preserve"> PAGEREF _Toc197098971 \h </w:instrText>
+              <w:instrText xml:space="preserve"> PAGEREF _Toc197107308 \h </w:instrText>
             </w:r>
             <w:r>
               <w:rPr>
@@ -963,7 +949,7 @@
               <w:noProof/>
             </w:rPr>
           </w:pPr>
-          <w:hyperlink w:anchor="_Toc197098972" w:history="1">
+          <w:hyperlink w:anchor="_Toc197107309" w:history="1">
             <w:r>
               <w:rPr>
                 <w:rStyle w:val="Hyperlink"/>
@@ -990,7 +976,7 @@
                 <w:noProof/>
                 <w:webHidden/>
               </w:rPr>
-              <w:instrText xml:space="preserve"> PAGEREF _Toc197098972 \h </w:instrText>
+              <w:instrText xml:space="preserve"> PAGEREF _Toc197107309 \h </w:instrText>
             </w:r>
             <w:r>
               <w:rPr>
@@ -1010,7 +996,7 @@
                 <w:noProof/>
                 <w:webHidden/>
               </w:rPr>
-              <w:t>6</w:t>
+              <w:t>7</w:t>
             </w:r>
             <w:r>
               <w:rPr>
@@ -1032,7 +1018,7 @@
               <w:noProof/>
             </w:rPr>
           </w:pPr>
-          <w:hyperlink w:anchor="_Toc197098973" w:history="1">
+          <w:hyperlink w:anchor="_Toc197107310" w:history="1">
             <w:r>
               <w:rPr>
                 <w:rStyle w:val="Hyperlink"/>
@@ -1059,7 +1045,7 @@
                 <w:noProof/>
                 <w:webHidden/>
               </w:rPr>
-              <w:instrText xml:space="preserve"> PAGEREF _Toc197098973 \h </w:instrText>
+              <w:instrText xml:space="preserve"> PAGEREF _Toc197107310 \h </w:instrText>
             </w:r>
             <w:r>
               <w:rPr>
@@ -1079,7 +1065,7 @@
                 <w:noProof/>
                 <w:webHidden/>
               </w:rPr>
-              <w:t>6</w:t>
+              <w:t>7</w:t>
             </w:r>
             <w:r>
               <w:rPr>
@@ -1101,7 +1087,7 @@
               <w:noProof/>
             </w:rPr>
           </w:pPr>
-          <w:hyperlink w:anchor="_Toc197098974" w:history="1">
+          <w:hyperlink w:anchor="_Toc197107311" w:history="1">
             <w:r>
               <w:rPr>
                 <w:rStyle w:val="Hyperlink"/>
@@ -1128,7 +1114,7 @@
                 <w:noProof/>
                 <w:webHidden/>
               </w:rPr>
-              <w:instrText xml:space="preserve"> PAGEREF _Toc197098974 \h </w:instrText>
+              <w:instrText xml:space="preserve"> PAGEREF _Toc197107311 \h </w:instrText>
             </w:r>
             <w:r>
               <w:rPr>
@@ -1170,13 +1156,13 @@
               <w:noProof/>
             </w:rPr>
           </w:pPr>
-          <w:hyperlink w:anchor="_Toc197098975" w:history="1">
+          <w:hyperlink w:anchor="_Toc197107312" w:history="1">
             <w:r>
               <w:rPr>
                 <w:rStyle w:val="Hyperlink"/>
                 <w:noProof/>
               </w:rPr>
-              <w:t>Phase 4 Implementation Plan</w:t>
+              <w:t>User Manual</w:t>
             </w:r>
             <w:r>
               <w:rPr>
@@ -1197,7 +1183,7 @@
                 <w:noProof/>
                 <w:webHidden/>
               </w:rPr>
-              <w:instrText xml:space="preserve"> PAGEREF _Toc197098975 \h </w:instrText>
+              <w:instrText xml:space="preserve"> PAGEREF _Toc197107312 \h </w:instrText>
             </w:r>
             <w:r>
               <w:rPr>
@@ -1217,7 +1203,7 @@
                 <w:noProof/>
                 <w:webHidden/>
               </w:rPr>
-              <w:t>8</w:t>
+              <w:t>9</w:t>
             </w:r>
             <w:r>
               <w:rPr>
@@ -1239,13 +1225,13 @@
               <w:noProof/>
             </w:rPr>
           </w:pPr>
-          <w:hyperlink w:anchor="_Toc197098976" w:history="1">
+          <w:hyperlink w:anchor="_Toc197107313" w:history="1">
             <w:r>
               <w:rPr>
                 <w:rStyle w:val="Hyperlink"/>
                 <w:noProof/>
               </w:rPr>
-              <w:t>1. Enhanced Credential Management</w:t>
+              <w:t>How to run the program</w:t>
             </w:r>
             <w:r>
               <w:rPr>
@@ -1266,7 +1252,7 @@
                 <w:noProof/>
                 <w:webHidden/>
               </w:rPr>
-              <w:instrText xml:space="preserve"> PAGEREF _Toc197098976 \h </w:instrText>
+              <w:instrText xml:space="preserve"> PAGEREF _Toc197107313 \h </w:instrText>
             </w:r>
             <w:r>
               <w:rPr>
@@ -1286,7 +1272,7 @@
                 <w:noProof/>
                 <w:webHidden/>
               </w:rPr>
-              <w:t>8</w:t>
+              <w:t>9</w:t>
             </w:r>
             <w:r>
               <w:rPr>
@@ -1308,13 +1294,13 @@
               <w:noProof/>
             </w:rPr>
           </w:pPr>
-          <w:hyperlink w:anchor="_Toc197098977" w:history="1">
+          <w:hyperlink w:anchor="_Toc197107314" w:history="1">
             <w:r>
               <w:rPr>
                 <w:rStyle w:val="Hyperlink"/>
                 <w:noProof/>
               </w:rPr>
-              <w:t>2. Credential Storage:</w:t>
+              <w:t>Waiting for a peer to connect and main menu for peer</w:t>
             </w:r>
             <w:r>
               <w:rPr>
@@ -1335,7 +1321,7 @@
                 <w:noProof/>
                 <w:webHidden/>
               </w:rPr>
-              <w:instrText xml:space="preserve"> PAGEREF _Toc197098977 \h </w:instrText>
+              <w:instrText xml:space="preserve"> PAGEREF _Toc197107314 \h </w:instrText>
             </w:r>
             <w:r>
               <w:rPr>
@@ -1355,7 +1341,7 @@
                 <w:noProof/>
                 <w:webHidden/>
               </w:rPr>
-              <w:t>8</w:t>
+              <w:t>9</w:t>
             </w:r>
             <w:r>
               <w:rPr>
@@ -1377,13 +1363,13 @@
               <w:noProof/>
             </w:rPr>
           </w:pPr>
-          <w:hyperlink w:anchor="_Toc197098978" w:history="1">
+          <w:hyperlink w:anchor="_Toc197107315" w:history="1">
             <w:r>
               <w:rPr>
                 <w:rStyle w:val="Hyperlink"/>
                 <w:noProof/>
               </w:rPr>
-              <w:t>3. Advanced P2P Features:</w:t>
+              <w:t>Registration and Logging in</w:t>
             </w:r>
             <w:r>
               <w:rPr>
@@ -1404,7 +1390,7 @@
                 <w:noProof/>
                 <w:webHidden/>
               </w:rPr>
-              <w:instrText xml:space="preserve"> PAGEREF _Toc197098978 \h </w:instrText>
+              <w:instrText xml:space="preserve"> PAGEREF _Toc197107315 \h </w:instrText>
             </w:r>
             <w:r>
               <w:rPr>
@@ -1424,7 +1410,7 @@
                 <w:noProof/>
                 <w:webHidden/>
               </w:rPr>
-              <w:t>8</w:t>
+              <w:t>10</w:t>
             </w:r>
             <w:r>
               <w:rPr>
@@ -1446,12 +1432,564 @@
               <w:noProof/>
             </w:rPr>
           </w:pPr>
-          <w:hyperlink w:anchor="_Toc197098979" w:history="1">
+          <w:hyperlink w:anchor="_Toc197107316" w:history="1">
             <w:r>
               <w:rPr>
                 <w:rStyle w:val="Hyperlink"/>
                 <w:noProof/>
               </w:rPr>
+              <w:t>Listing files on a connected peer</w:t>
+            </w:r>
+            <w:r>
+              <w:rPr>
+                <w:noProof/>
+                <w:webHidden/>
+              </w:rPr>
+              <w:tab/>
+            </w:r>
+            <w:r>
+              <w:rPr>
+                <w:noProof/>
+                <w:webHidden/>
+              </w:rPr>
+              <w:fldChar w:fldCharType="begin"/>
+            </w:r>
+            <w:r>
+              <w:rPr>
+                <w:noProof/>
+                <w:webHidden/>
+              </w:rPr>
+              <w:instrText xml:space="preserve"> PAGEREF _Toc197107316 \h </w:instrText>
+            </w:r>
+            <w:r>
+              <w:rPr>
+                <w:noProof/>
+                <w:webHidden/>
+              </w:rPr>
+            </w:r>
+            <w:r>
+              <w:rPr>
+                <w:noProof/>
+                <w:webHidden/>
+              </w:rPr>
+              <w:fldChar w:fldCharType="separate"/>
+            </w:r>
+            <w:r>
+              <w:rPr>
+                <w:noProof/>
+                <w:webHidden/>
+              </w:rPr>
+              <w:t>12</w:t>
+            </w:r>
+            <w:r>
+              <w:rPr>
+                <w:noProof/>
+                <w:webHidden/>
+              </w:rPr>
+              <w:fldChar w:fldCharType="end"/>
+            </w:r>
+          </w:hyperlink>
+        </w:p>
+        <w:p>
+          <w:pPr>
+            <w:pStyle w:val="TOC2"/>
+            <w:tabs>
+              <w:tab w:val="right" w:leader="dot" w:pos="9350"/>
+            </w:tabs>
+            <w:rPr>
+              <w:rFonts w:eastAsiaTheme="minorEastAsia"/>
+              <w:noProof/>
+            </w:rPr>
+          </w:pPr>
+          <w:hyperlink w:anchor="_Toc197107317" w:history="1">
+            <w:r>
+              <w:rPr>
+                <w:rStyle w:val="Hyperlink"/>
+                <w:noProof/>
+              </w:rPr>
+              <w:t>Downloading file from a peer</w:t>
+            </w:r>
+            <w:r>
+              <w:rPr>
+                <w:noProof/>
+                <w:webHidden/>
+              </w:rPr>
+              <w:tab/>
+            </w:r>
+            <w:r>
+              <w:rPr>
+                <w:noProof/>
+                <w:webHidden/>
+              </w:rPr>
+              <w:fldChar w:fldCharType="begin"/>
+            </w:r>
+            <w:r>
+              <w:rPr>
+                <w:noProof/>
+                <w:webHidden/>
+              </w:rPr>
+              <w:instrText xml:space="preserve"> PAGEREF _Toc197107317 \h </w:instrText>
+            </w:r>
+            <w:r>
+              <w:rPr>
+                <w:noProof/>
+                <w:webHidden/>
+              </w:rPr>
+            </w:r>
+            <w:r>
+              <w:rPr>
+                <w:noProof/>
+                <w:webHidden/>
+              </w:rPr>
+              <w:fldChar w:fldCharType="separate"/>
+            </w:r>
+            <w:r>
+              <w:rPr>
+                <w:noProof/>
+                <w:webHidden/>
+              </w:rPr>
+              <w:t>13</w:t>
+            </w:r>
+            <w:r>
+              <w:rPr>
+                <w:noProof/>
+                <w:webHidden/>
+              </w:rPr>
+              <w:fldChar w:fldCharType="end"/>
+            </w:r>
+          </w:hyperlink>
+        </w:p>
+        <w:p>
+          <w:pPr>
+            <w:pStyle w:val="TOC2"/>
+            <w:tabs>
+              <w:tab w:val="right" w:leader="dot" w:pos="9350"/>
+            </w:tabs>
+            <w:rPr>
+              <w:rFonts w:eastAsiaTheme="minorEastAsia"/>
+              <w:noProof/>
+            </w:rPr>
+          </w:pPr>
+          <w:hyperlink w:anchor="_Toc197107318" w:history="1">
+            <w:r>
+              <w:rPr>
+                <w:rStyle w:val="Hyperlink"/>
+                <w:noProof/>
+              </w:rPr>
+              <w:t>Uploading file on a peer’s shared folder</w:t>
+            </w:r>
+            <w:r>
+              <w:rPr>
+                <w:noProof/>
+                <w:webHidden/>
+              </w:rPr>
+              <w:tab/>
+            </w:r>
+            <w:r>
+              <w:rPr>
+                <w:noProof/>
+                <w:webHidden/>
+              </w:rPr>
+              <w:fldChar w:fldCharType="begin"/>
+            </w:r>
+            <w:r>
+              <w:rPr>
+                <w:noProof/>
+                <w:webHidden/>
+              </w:rPr>
+              <w:instrText xml:space="preserve"> PAGEREF _Toc197107318 \h </w:instrText>
+            </w:r>
+            <w:r>
+              <w:rPr>
+                <w:noProof/>
+                <w:webHidden/>
+              </w:rPr>
+            </w:r>
+            <w:r>
+              <w:rPr>
+                <w:noProof/>
+                <w:webHidden/>
+              </w:rPr>
+              <w:fldChar w:fldCharType="separate"/>
+            </w:r>
+            <w:r>
+              <w:rPr>
+                <w:noProof/>
+                <w:webHidden/>
+              </w:rPr>
+              <w:t>14</w:t>
+            </w:r>
+            <w:r>
+              <w:rPr>
+                <w:noProof/>
+                <w:webHidden/>
+              </w:rPr>
+              <w:fldChar w:fldCharType="end"/>
+            </w:r>
+          </w:hyperlink>
+        </w:p>
+        <w:p>
+          <w:pPr>
+            <w:pStyle w:val="TOC2"/>
+            <w:tabs>
+              <w:tab w:val="right" w:leader="dot" w:pos="9350"/>
+            </w:tabs>
+            <w:rPr>
+              <w:rFonts w:eastAsiaTheme="minorEastAsia"/>
+              <w:noProof/>
+            </w:rPr>
+          </w:pPr>
+          <w:hyperlink w:anchor="_Toc197107319" w:history="1">
+            <w:r>
+              <w:rPr>
+                <w:rStyle w:val="Hyperlink"/>
+                <w:noProof/>
+              </w:rPr>
+              <w:t>Handling disconnected peers</w:t>
+            </w:r>
+            <w:r>
+              <w:rPr>
+                <w:noProof/>
+                <w:webHidden/>
+              </w:rPr>
+              <w:tab/>
+            </w:r>
+            <w:r>
+              <w:rPr>
+                <w:noProof/>
+                <w:webHidden/>
+              </w:rPr>
+              <w:fldChar w:fldCharType="begin"/>
+            </w:r>
+            <w:r>
+              <w:rPr>
+                <w:noProof/>
+                <w:webHidden/>
+              </w:rPr>
+              <w:instrText xml:space="preserve"> PAGEREF _Toc197107319 \h </w:instrText>
+            </w:r>
+            <w:r>
+              <w:rPr>
+                <w:noProof/>
+                <w:webHidden/>
+              </w:rPr>
+            </w:r>
+            <w:r>
+              <w:rPr>
+                <w:noProof/>
+                <w:webHidden/>
+              </w:rPr>
+              <w:fldChar w:fldCharType="separate"/>
+            </w:r>
+            <w:r>
+              <w:rPr>
+                <w:noProof/>
+                <w:webHidden/>
+              </w:rPr>
+              <w:t>15</w:t>
+            </w:r>
+            <w:r>
+              <w:rPr>
+                <w:noProof/>
+                <w:webHidden/>
+              </w:rPr>
+              <w:fldChar w:fldCharType="end"/>
+            </w:r>
+          </w:hyperlink>
+        </w:p>
+        <w:p>
+          <w:pPr>
+            <w:pStyle w:val="TOC1"/>
+            <w:tabs>
+              <w:tab w:val="right" w:leader="dot" w:pos="9350"/>
+            </w:tabs>
+            <w:rPr>
+              <w:rFonts w:eastAsiaTheme="minorEastAsia"/>
+              <w:noProof/>
+            </w:rPr>
+          </w:pPr>
+          <w:hyperlink w:anchor="_Toc197107320" w:history="1">
+            <w:r>
+              <w:rPr>
+                <w:rStyle w:val="Hyperlink"/>
+                <w:noProof/>
+              </w:rPr>
+              <w:t>Phase 4 Implementation Plan</w:t>
+            </w:r>
+            <w:r>
+              <w:rPr>
+                <w:noProof/>
+                <w:webHidden/>
+              </w:rPr>
+              <w:tab/>
+            </w:r>
+            <w:r>
+              <w:rPr>
+                <w:noProof/>
+                <w:webHidden/>
+              </w:rPr>
+              <w:fldChar w:fldCharType="begin"/>
+            </w:r>
+            <w:r>
+              <w:rPr>
+                <w:noProof/>
+                <w:webHidden/>
+              </w:rPr>
+              <w:instrText xml:space="preserve"> PAGEREF _Toc197107320 \h </w:instrText>
+            </w:r>
+            <w:r>
+              <w:rPr>
+                <w:noProof/>
+                <w:webHidden/>
+              </w:rPr>
+            </w:r>
+            <w:r>
+              <w:rPr>
+                <w:noProof/>
+                <w:webHidden/>
+              </w:rPr>
+              <w:fldChar w:fldCharType="separate"/>
+            </w:r>
+            <w:r>
+              <w:rPr>
+                <w:noProof/>
+                <w:webHidden/>
+              </w:rPr>
+              <w:t>16</w:t>
+            </w:r>
+            <w:r>
+              <w:rPr>
+                <w:noProof/>
+                <w:webHidden/>
+              </w:rPr>
+              <w:fldChar w:fldCharType="end"/>
+            </w:r>
+          </w:hyperlink>
+        </w:p>
+        <w:p>
+          <w:pPr>
+            <w:pStyle w:val="TOC2"/>
+            <w:tabs>
+              <w:tab w:val="right" w:leader="dot" w:pos="9350"/>
+            </w:tabs>
+            <w:rPr>
+              <w:rFonts w:eastAsiaTheme="minorEastAsia"/>
+              <w:noProof/>
+            </w:rPr>
+          </w:pPr>
+          <w:hyperlink w:anchor="_Toc197107321" w:history="1">
+            <w:r>
+              <w:rPr>
+                <w:rStyle w:val="Hyperlink"/>
+                <w:noProof/>
+              </w:rPr>
+              <w:t>1. Enhanced Credential Management</w:t>
+            </w:r>
+            <w:r>
+              <w:rPr>
+                <w:noProof/>
+                <w:webHidden/>
+              </w:rPr>
+              <w:tab/>
+            </w:r>
+            <w:r>
+              <w:rPr>
+                <w:noProof/>
+                <w:webHidden/>
+              </w:rPr>
+              <w:fldChar w:fldCharType="begin"/>
+            </w:r>
+            <w:r>
+              <w:rPr>
+                <w:noProof/>
+                <w:webHidden/>
+              </w:rPr>
+              <w:instrText xml:space="preserve"> PAGEREF _Toc197107321 \h </w:instrText>
+            </w:r>
+            <w:r>
+              <w:rPr>
+                <w:noProof/>
+                <w:webHidden/>
+              </w:rPr>
+            </w:r>
+            <w:r>
+              <w:rPr>
+                <w:noProof/>
+                <w:webHidden/>
+              </w:rPr>
+              <w:fldChar w:fldCharType="separate"/>
+            </w:r>
+            <w:r>
+              <w:rPr>
+                <w:noProof/>
+                <w:webHidden/>
+              </w:rPr>
+              <w:t>16</w:t>
+            </w:r>
+            <w:r>
+              <w:rPr>
+                <w:noProof/>
+                <w:webHidden/>
+              </w:rPr>
+              <w:fldChar w:fldCharType="end"/>
+            </w:r>
+          </w:hyperlink>
+        </w:p>
+        <w:p>
+          <w:pPr>
+            <w:pStyle w:val="TOC2"/>
+            <w:tabs>
+              <w:tab w:val="right" w:leader="dot" w:pos="9350"/>
+            </w:tabs>
+            <w:rPr>
+              <w:rFonts w:eastAsiaTheme="minorEastAsia"/>
+              <w:noProof/>
+            </w:rPr>
+          </w:pPr>
+          <w:hyperlink w:anchor="_Toc197107322" w:history="1">
+            <w:r>
+              <w:rPr>
+                <w:rStyle w:val="Hyperlink"/>
+                <w:noProof/>
+              </w:rPr>
+              <w:t>2. Credential Storage:</w:t>
+            </w:r>
+            <w:r>
+              <w:rPr>
+                <w:noProof/>
+                <w:webHidden/>
+              </w:rPr>
+              <w:tab/>
+            </w:r>
+            <w:r>
+              <w:rPr>
+                <w:noProof/>
+                <w:webHidden/>
+              </w:rPr>
+              <w:fldChar w:fldCharType="begin"/>
+            </w:r>
+            <w:r>
+              <w:rPr>
+                <w:noProof/>
+                <w:webHidden/>
+              </w:rPr>
+              <w:instrText xml:space="preserve"> PAGEREF _Toc197107322 \h </w:instrText>
+            </w:r>
+            <w:r>
+              <w:rPr>
+                <w:noProof/>
+                <w:webHidden/>
+              </w:rPr>
+            </w:r>
+            <w:r>
+              <w:rPr>
+                <w:noProof/>
+                <w:webHidden/>
+              </w:rPr>
+              <w:fldChar w:fldCharType="separate"/>
+            </w:r>
+            <w:r>
+              <w:rPr>
+                <w:noProof/>
+                <w:webHidden/>
+              </w:rPr>
+              <w:t>16</w:t>
+            </w:r>
+            <w:r>
+              <w:rPr>
+                <w:noProof/>
+                <w:webHidden/>
+              </w:rPr>
+              <w:fldChar w:fldCharType="end"/>
+            </w:r>
+          </w:hyperlink>
+        </w:p>
+        <w:p>
+          <w:pPr>
+            <w:pStyle w:val="TOC2"/>
+            <w:tabs>
+              <w:tab w:val="right" w:leader="dot" w:pos="9350"/>
+            </w:tabs>
+            <w:rPr>
+              <w:rFonts w:eastAsiaTheme="minorEastAsia"/>
+              <w:noProof/>
+            </w:rPr>
+          </w:pPr>
+          <w:hyperlink w:anchor="_Toc197107323" w:history="1">
+            <w:r>
+              <w:rPr>
+                <w:rStyle w:val="Hyperlink"/>
+                <w:noProof/>
+              </w:rPr>
+              <w:t>3. Advanced P2P Features:</w:t>
+            </w:r>
+            <w:r>
+              <w:rPr>
+                <w:noProof/>
+                <w:webHidden/>
+              </w:rPr>
+              <w:tab/>
+            </w:r>
+            <w:r>
+              <w:rPr>
+                <w:noProof/>
+                <w:webHidden/>
+              </w:rPr>
+              <w:fldChar w:fldCharType="begin"/>
+            </w:r>
+            <w:r>
+              <w:rPr>
+                <w:noProof/>
+                <w:webHidden/>
+              </w:rPr>
+              <w:instrText xml:space="preserve"> PAGEREF _Toc197107323 \h </w:instrText>
+            </w:r>
+            <w:r>
+              <w:rPr>
+                <w:noProof/>
+                <w:webHidden/>
+              </w:rPr>
+            </w:r>
+            <w:r>
+              <w:rPr>
+                <w:noProof/>
+                <w:webHidden/>
+              </w:rPr>
+              <w:fldChar w:fldCharType="separate"/>
+            </w:r>
+            <w:r>
+              <w:rPr>
+                <w:noProof/>
+                <w:webHidden/>
+              </w:rPr>
+              <w:t>16</w:t>
+            </w:r>
+            <w:r>
+              <w:rPr>
+                <w:noProof/>
+                <w:webHidden/>
+              </w:rPr>
+              <w:fldChar w:fldCharType="end"/>
+            </w:r>
+          </w:hyperlink>
+        </w:p>
+        <w:p>
+          <w:pPr>
+            <w:pStyle w:val="TOC2"/>
+            <w:tabs>
+              <w:tab w:val="right" w:leader="dot" w:pos="9350"/>
+            </w:tabs>
+            <w:rPr>
+              <w:rFonts w:eastAsiaTheme="minorEastAsia"/>
+              <w:noProof/>
+            </w:rPr>
+          </w:pPr>
+          <w:hyperlink w:anchor="_Toc197107324" w:history="1">
+            <w:r>
+              <w:rPr>
+                <w:rStyle w:val="Hyperlink"/>
+                <w:noProof/>
+              </w:rPr>
               <w:t>4. Testing Strategy</w:t>
             </w:r>
             <w:r>
@@ -1473,7 +2011,7 @@
                 <w:noProof/>
                 <w:webHidden/>
               </w:rPr>
-              <w:instrText xml:space="preserve"> PAGEREF _Toc197098979 \h </w:instrText>
+              <w:instrText xml:space="preserve"> PAGEREF _Toc197107324 \h </w:instrText>
             </w:r>
             <w:r>
               <w:rPr>
@@ -1493,7 +2031,7 @@
                 <w:noProof/>
                 <w:webHidden/>
               </w:rPr>
-              <w:t>9</w:t>
+              <w:t>16</w:t>
             </w:r>
             <w:r>
               <w:rPr>
@@ -1533,7 +2071,7 @@
       <w:pPr>
         <w:pStyle w:val="Heading1"/>
       </w:pPr>
-      <w:bookmarkStart w:id="0" w:name="_Toc197098962"/>
+      <w:bookmarkStart w:id="0" w:name="_Toc197107299"/>
       <w:r>
         <w:lastRenderedPageBreak/>
         <w:t>Phase 3 Overview</w:t>
@@ -1562,7 +2100,7 @@
       <w:pPr>
         <w:pStyle w:val="Heading1"/>
       </w:pPr>
-      <w:bookmarkStart w:id="1" w:name="_Toc197098963"/>
+      <w:bookmarkStart w:id="1" w:name="_Toc197107300"/>
       <w:r>
         <w:t xml:space="preserve">Updated </w:t>
       </w:r>
@@ -1858,7 +2396,7 @@
       <w:pPr>
         <w:pStyle w:val="Heading1"/>
       </w:pPr>
-      <w:bookmarkStart w:id="2" w:name="_Toc197098964"/>
+      <w:bookmarkStart w:id="2" w:name="_Toc197107301"/>
       <w:r>
         <w:lastRenderedPageBreak/>
         <w:t>Challenges and Limitations Faced</w:t>
@@ -1943,7 +2481,7 @@
       <w:pPr>
         <w:pStyle w:val="Heading1"/>
       </w:pPr>
-      <w:bookmarkStart w:id="3" w:name="_Toc197098965"/>
+      <w:bookmarkStart w:id="3" w:name="_Toc197107302"/>
       <w:r>
         <w:t>Implemented Features</w:t>
       </w:r>
@@ -1953,7 +2491,7 @@
       <w:pPr>
         <w:pStyle w:val="Heading2"/>
       </w:pPr>
-      <w:bookmarkStart w:id="4" w:name="_Toc197098966"/>
+      <w:bookmarkStart w:id="4" w:name="_Toc197107303"/>
       <w:r>
         <w:t xml:space="preserve">1. </w:t>
       </w:r>
@@ -2161,6 +2699,7 @@
         </w:rPr>
         <w:t xml:space="preserve"> </w:t>
       </w:r>
+      <w:proofErr w:type="gramStart"/>
       <w:r>
         <w:rPr>
           <w:rFonts w:eastAsia="Times New Roman" w:cstheme="minorHAnsi"/>
@@ -2179,6 +2718,7 @@
         </w:rPr>
         <w:t>(</w:t>
       </w:r>
+      <w:proofErr w:type="gramEnd"/>
       <w:r>
         <w:rPr>
           <w:rFonts w:eastAsia="Times New Roman" w:cstheme="minorHAnsi"/>
@@ -2290,6 +2830,7 @@
         </w:rPr>
         <w:t xml:space="preserve">    </w:t>
       </w:r>
+      <w:proofErr w:type="spellStart"/>
       <w:r>
         <w:rPr>
           <w:rFonts w:eastAsia="Times New Roman" w:cstheme="minorHAnsi"/>
@@ -2299,6 +2840,7 @@
         </w:rPr>
         <w:t>aesgcm</w:t>
       </w:r>
+      <w:proofErr w:type="spellEnd"/>
       <w:r>
         <w:rPr>
           <w:rFonts w:eastAsia="Times New Roman" w:cstheme="minorHAnsi"/>
@@ -2324,8 +2866,19 @@
           <w:sz w:val="21"/>
           <w:szCs w:val="21"/>
         </w:rPr>
-        <w:t xml:space="preserve"> AESGCM(</w:t>
-      </w:r>
+        <w:t xml:space="preserve"> </w:t>
+      </w:r>
+      <w:proofErr w:type="gramStart"/>
+      <w:r>
+        <w:rPr>
+          <w:rFonts w:eastAsia="Times New Roman" w:cstheme="minorHAnsi"/>
+          <w:color w:val="CCCCCC"/>
+          <w:sz w:val="21"/>
+          <w:szCs w:val="21"/>
+        </w:rPr>
+        <w:t>AESGCM(</w:t>
+      </w:r>
+      <w:proofErr w:type="gramEnd"/>
       <w:r>
         <w:rPr>
           <w:rFonts w:eastAsia="Times New Roman" w:cstheme="minorHAnsi"/>
@@ -2401,6 +2954,8 @@
         </w:rPr>
         <w:t xml:space="preserve"> </w:t>
       </w:r>
+      <w:proofErr w:type="spellStart"/>
+      <w:proofErr w:type="gramStart"/>
       <w:r>
         <w:rPr>
           <w:rFonts w:eastAsia="Times New Roman" w:cstheme="minorHAnsi"/>
@@ -2428,6 +2983,8 @@
         </w:rPr>
         <w:t>urandom</w:t>
       </w:r>
+      <w:proofErr w:type="spellEnd"/>
+      <w:proofErr w:type="gramEnd"/>
       <w:r>
         <w:rPr>
           <w:rFonts w:eastAsia="Times New Roman" w:cstheme="minorHAnsi"/>
@@ -2485,6 +3042,7 @@
         </w:rPr>
         <w:t xml:space="preserve">    </w:t>
       </w:r>
+      <w:proofErr w:type="spellStart"/>
       <w:r>
         <w:rPr>
           <w:rFonts w:eastAsia="Times New Roman" w:cstheme="minorHAnsi"/>
@@ -2494,6 +3052,7 @@
         </w:rPr>
         <w:t>ct</w:t>
       </w:r>
+      <w:proofErr w:type="spellEnd"/>
       <w:r>
         <w:rPr>
           <w:rFonts w:eastAsia="Times New Roman" w:cstheme="minorHAnsi"/>
@@ -2521,6 +3080,8 @@
         </w:rPr>
         <w:t xml:space="preserve"> </w:t>
       </w:r>
+      <w:proofErr w:type="spellStart"/>
+      <w:proofErr w:type="gramStart"/>
       <w:r>
         <w:rPr>
           <w:rFonts w:eastAsia="Times New Roman" w:cstheme="minorHAnsi"/>
@@ -2537,7 +3098,18 @@
           <w:sz w:val="21"/>
           <w:szCs w:val="21"/>
         </w:rPr>
-        <w:t>.encrypt(</w:t>
+        <w:t>.encrypt</w:t>
+      </w:r>
+      <w:proofErr w:type="spellEnd"/>
+      <w:proofErr w:type="gramEnd"/>
+      <w:r>
+        <w:rPr>
+          <w:rFonts w:eastAsia="Times New Roman" w:cstheme="minorHAnsi"/>
+          <w:color w:val="CCCCCC"/>
+          <w:sz w:val="21"/>
+          <w:szCs w:val="21"/>
+        </w:rPr>
+        <w:t>(</w:t>
       </w:r>
       <w:r>
         <w:rPr>
@@ -2668,6 +3240,8 @@
         </w:rPr>
         <w:t xml:space="preserve"> </w:t>
       </w:r>
+      <w:proofErr w:type="spellStart"/>
+      <w:proofErr w:type="gramStart"/>
       <w:r>
         <w:rPr>
           <w:rFonts w:eastAsia="Times New Roman" w:cstheme="minorHAnsi"/>
@@ -2677,6 +3251,7 @@
         </w:rPr>
         <w:t>ct</w:t>
       </w:r>
+      <w:proofErr w:type="spellEnd"/>
       <w:r>
         <w:rPr>
           <w:rFonts w:eastAsia="Times New Roman" w:cstheme="minorHAnsi"/>
@@ -2693,7 +3268,17 @@
           <w:sz w:val="21"/>
           <w:szCs w:val="21"/>
         </w:rPr>
-        <w:t># prefix nonce</w:t>
+        <w:t>#</w:t>
+      </w:r>
+      <w:proofErr w:type="gramEnd"/>
+      <w:r>
+        <w:rPr>
+          <w:rFonts w:eastAsia="Times New Roman" w:cstheme="minorHAnsi"/>
+          <w:color w:val="6A9955"/>
+          <w:sz w:val="21"/>
+          <w:szCs w:val="21"/>
+        </w:rPr>
+        <w:t xml:space="preserve"> prefix nonce</w:t>
       </w:r>
     </w:p>
     <w:p>
@@ -2737,6 +3322,7 @@
         </w:rPr>
         <w:t xml:space="preserve"> </w:t>
       </w:r>
+      <w:proofErr w:type="gramStart"/>
       <w:r>
         <w:rPr>
           <w:rFonts w:eastAsia="Times New Roman" w:cstheme="minorHAnsi"/>
@@ -2755,6 +3341,7 @@
         </w:rPr>
         <w:t>(</w:t>
       </w:r>
+      <w:proofErr w:type="gramEnd"/>
       <w:r>
         <w:rPr>
           <w:rFonts w:eastAsia="Times New Roman" w:cstheme="minorHAnsi"/>
@@ -2866,6 +3453,7 @@
         </w:rPr>
         <w:t xml:space="preserve">    </w:t>
       </w:r>
+      <w:proofErr w:type="spellStart"/>
       <w:r>
         <w:rPr>
           <w:rFonts w:eastAsia="Times New Roman" w:cstheme="minorHAnsi"/>
@@ -2875,6 +3463,7 @@
         </w:rPr>
         <w:t>aesgcm</w:t>
       </w:r>
+      <w:proofErr w:type="spellEnd"/>
       <w:r>
         <w:rPr>
           <w:rFonts w:eastAsia="Times New Roman" w:cstheme="minorHAnsi"/>
@@ -2900,8 +3489,19 @@
           <w:sz w:val="21"/>
           <w:szCs w:val="21"/>
         </w:rPr>
-        <w:t xml:space="preserve"> AESGCM(</w:t>
-      </w:r>
+        <w:t xml:space="preserve"> </w:t>
+      </w:r>
+      <w:proofErr w:type="gramStart"/>
+      <w:r>
+        <w:rPr>
+          <w:rFonts w:eastAsia="Times New Roman" w:cstheme="minorHAnsi"/>
+          <w:color w:val="CCCCCC"/>
+          <w:sz w:val="21"/>
+          <w:szCs w:val="21"/>
+        </w:rPr>
+        <w:t>AESGCM(</w:t>
+      </w:r>
+      <w:proofErr w:type="gramEnd"/>
       <w:r>
         <w:rPr>
           <w:rFonts w:eastAsia="Times New Roman" w:cstheme="minorHAnsi"/>
@@ -2977,6 +3577,7 @@
         </w:rPr>
         <w:t xml:space="preserve"> </w:t>
       </w:r>
+      <w:proofErr w:type="gramStart"/>
       <w:r>
         <w:rPr>
           <w:rFonts w:eastAsia="Times New Roman" w:cstheme="minorHAnsi"/>
@@ -2993,7 +3594,17 @@
           <w:sz w:val="21"/>
           <w:szCs w:val="21"/>
         </w:rPr>
-        <w:t>[:</w:t>
+        <w:t>[</w:t>
+      </w:r>
+      <w:proofErr w:type="gramEnd"/>
+      <w:r>
+        <w:rPr>
+          <w:rFonts w:eastAsia="Times New Roman" w:cstheme="minorHAnsi"/>
+          <w:color w:val="CCCCCC"/>
+          <w:sz w:val="21"/>
+          <w:szCs w:val="21"/>
+        </w:rPr>
+        <w:t>:</w:t>
       </w:r>
       <w:r>
         <w:rPr>
@@ -3034,6 +3645,7 @@
         </w:rPr>
         <w:t xml:space="preserve">    </w:t>
       </w:r>
+      <w:proofErr w:type="spellStart"/>
       <w:r>
         <w:rPr>
           <w:rFonts w:eastAsia="Times New Roman" w:cstheme="minorHAnsi"/>
@@ -3043,6 +3655,7 @@
         </w:rPr>
         <w:t>ct</w:t>
       </w:r>
+      <w:proofErr w:type="spellEnd"/>
       <w:r>
         <w:rPr>
           <w:rFonts w:eastAsia="Times New Roman" w:cstheme="minorHAnsi"/>
@@ -3070,6 +3683,7 @@
         </w:rPr>
         <w:t xml:space="preserve"> </w:t>
       </w:r>
+      <w:proofErr w:type="gramStart"/>
       <w:r>
         <w:rPr>
           <w:rFonts w:eastAsia="Times New Roman" w:cstheme="minorHAnsi"/>
@@ -3088,6 +3702,7 @@
         </w:rPr>
         <w:t>[</w:t>
       </w:r>
+      <w:proofErr w:type="gramEnd"/>
       <w:r>
         <w:rPr>
           <w:rFonts w:eastAsia="Times New Roman" w:cstheme="minorHAnsi"/>
@@ -3145,6 +3760,8 @@
         </w:rPr>
         <w:t xml:space="preserve"> </w:t>
       </w:r>
+      <w:proofErr w:type="spellStart"/>
+      <w:proofErr w:type="gramStart"/>
       <w:r>
         <w:rPr>
           <w:rFonts w:eastAsia="Times New Roman" w:cstheme="minorHAnsi"/>
@@ -3161,7 +3778,18 @@
           <w:sz w:val="21"/>
           <w:szCs w:val="21"/>
         </w:rPr>
-        <w:t>.decrypt(</w:t>
+        <w:t>.decrypt</w:t>
+      </w:r>
+      <w:proofErr w:type="spellEnd"/>
+      <w:proofErr w:type="gramEnd"/>
+      <w:r>
+        <w:rPr>
+          <w:rFonts w:eastAsia="Times New Roman" w:cstheme="minorHAnsi"/>
+          <w:color w:val="CCCCCC"/>
+          <w:sz w:val="21"/>
+          <w:szCs w:val="21"/>
+        </w:rPr>
+        <w:t>(</w:t>
       </w:r>
       <w:r>
         <w:rPr>
@@ -3181,6 +3809,7 @@
         </w:rPr>
         <w:t xml:space="preserve">, </w:t>
       </w:r>
+      <w:proofErr w:type="spellStart"/>
       <w:r>
         <w:rPr>
           <w:rFonts w:eastAsia="Times New Roman" w:cstheme="minorHAnsi"/>
@@ -3190,6 +3819,7 @@
         </w:rPr>
         <w:t>ct</w:t>
       </w:r>
+      <w:proofErr w:type="spellEnd"/>
       <w:r>
         <w:rPr>
           <w:rFonts w:eastAsia="Times New Roman" w:cstheme="minorHAnsi"/>
@@ -3222,7 +3852,7 @@
       <w:pPr>
         <w:pStyle w:val="Heading2"/>
       </w:pPr>
-      <w:bookmarkStart w:id="5" w:name="_Toc197098967"/>
+      <w:bookmarkStart w:id="5" w:name="_Toc197107304"/>
       <w:r>
         <w:t>2. Integrity Verification</w:t>
       </w:r>
@@ -3411,6 +4041,8 @@
         </w:rPr>
         <w:t xml:space="preserve"> </w:t>
       </w:r>
+      <w:proofErr w:type="spellStart"/>
+      <w:proofErr w:type="gramStart"/>
       <w:r>
         <w:rPr>
           <w:rFonts w:eastAsia="Times New Roman" w:cstheme="minorHAnsi"/>
@@ -3427,7 +4059,18 @@
           <w:sz w:val="21"/>
           <w:szCs w:val="21"/>
         </w:rPr>
-        <w:t>.read()</w:t>
+        <w:t>.read</w:t>
+      </w:r>
+      <w:proofErr w:type="spellEnd"/>
+      <w:proofErr w:type="gramEnd"/>
+      <w:r>
+        <w:rPr>
+          <w:rFonts w:eastAsia="Times New Roman" w:cstheme="minorHAnsi"/>
+          <w:color w:val="CCCCCC"/>
+          <w:sz w:val="21"/>
+          <w:szCs w:val="21"/>
+        </w:rPr>
+        <w:t>()</w:t>
       </w:r>
     </w:p>
     <w:p>
@@ -3441,6 +4084,7 @@
           <w:szCs w:val="21"/>
         </w:rPr>
       </w:pPr>
+      <w:proofErr w:type="spellStart"/>
       <w:r>
         <w:rPr>
           <w:rFonts w:eastAsia="Times New Roman" w:cstheme="minorHAnsi"/>
@@ -3450,6 +4094,7 @@
         </w:rPr>
         <w:t>file_hash</w:t>
       </w:r>
+      <w:proofErr w:type="spellEnd"/>
       <w:r>
         <w:rPr>
           <w:rFonts w:eastAsia="Times New Roman" w:cstheme="minorHAnsi"/>
@@ -3477,6 +4122,7 @@
         </w:rPr>
         <w:t xml:space="preserve"> </w:t>
       </w:r>
+      <w:proofErr w:type="gramStart"/>
       <w:r>
         <w:rPr>
           <w:rFonts w:eastAsia="Times New Roman" w:cstheme="minorHAnsi"/>
@@ -3502,7 +4148,17 @@
           <w:sz w:val="21"/>
           <w:szCs w:val="21"/>
         </w:rPr>
-        <w:t>sha256</w:t>
+        <w:t>sha</w:t>
+      </w:r>
+      <w:proofErr w:type="gramEnd"/>
+      <w:r>
+        <w:rPr>
+          <w:rFonts w:eastAsia="Times New Roman" w:cstheme="minorHAnsi"/>
+          <w:color w:val="DCDCAA"/>
+          <w:sz w:val="21"/>
+          <w:szCs w:val="21"/>
+        </w:rPr>
+        <w:t>256</w:t>
       </w:r>
       <w:r>
         <w:rPr>
@@ -3531,6 +4187,7 @@
         </w:rPr>
         <w:t>).</w:t>
       </w:r>
+      <w:proofErr w:type="spellStart"/>
       <w:r>
         <w:rPr>
           <w:rFonts w:eastAsia="Times New Roman" w:cstheme="minorHAnsi"/>
@@ -3540,6 +4197,7 @@
         </w:rPr>
         <w:t>hexdigest</w:t>
       </w:r>
+      <w:proofErr w:type="spellEnd"/>
       <w:r>
         <w:rPr>
           <w:rFonts w:eastAsia="Times New Roman" w:cstheme="minorHAnsi"/>
@@ -3595,8 +4253,19 @@
           <w:sz w:val="21"/>
           <w:szCs w:val="21"/>
         </w:rPr>
-        <w:t xml:space="preserve"> encrypt(</w:t>
-      </w:r>
+        <w:t xml:space="preserve"> </w:t>
+      </w:r>
+      <w:proofErr w:type="gramStart"/>
+      <w:r>
+        <w:rPr>
+          <w:rFonts w:eastAsia="Times New Roman" w:cstheme="minorHAnsi"/>
+          <w:color w:val="CCCCCC"/>
+          <w:sz w:val="21"/>
+          <w:szCs w:val="21"/>
+        </w:rPr>
+        <w:t>encrypt(</w:t>
+      </w:r>
+      <w:proofErr w:type="gramEnd"/>
       <w:r>
         <w:rPr>
           <w:rFonts w:eastAsia="Times New Roman" w:cstheme="minorHAnsi"/>
@@ -3633,6 +4302,7 @@
         </w:rPr>
         <w:t xml:space="preserve"> </w:t>
       </w:r>
+      <w:proofErr w:type="spellStart"/>
       <w:r>
         <w:rPr>
           <w:rFonts w:eastAsia="Times New Roman" w:cstheme="minorHAnsi"/>
@@ -3660,6 +4330,7 @@
         </w:rPr>
         <w:t>encode</w:t>
       </w:r>
+      <w:proofErr w:type="spellEnd"/>
       <w:r>
         <w:rPr>
           <w:rFonts w:eastAsia="Times New Roman" w:cstheme="minorHAnsi"/>
@@ -3739,7 +4410,27 @@
           <w:sz w:val="21"/>
           <w:szCs w:val="21"/>
         </w:rPr>
-        <w:t xml:space="preserve"> decrypt(ciphertext, KEY)</w:t>
+        <w:t xml:space="preserve"> </w:t>
+      </w:r>
+      <w:proofErr w:type="gramStart"/>
+      <w:r>
+        <w:rPr>
+          <w:rFonts w:eastAsia="Times New Roman" w:cstheme="minorHAnsi"/>
+          <w:color w:val="CCCCCC"/>
+          <w:sz w:val="21"/>
+          <w:szCs w:val="21"/>
+        </w:rPr>
+        <w:t>decrypt(</w:t>
+      </w:r>
+      <w:proofErr w:type="gramEnd"/>
+      <w:r>
+        <w:rPr>
+          <w:rFonts w:eastAsia="Times New Roman" w:cstheme="minorHAnsi"/>
+          <w:color w:val="CCCCCC"/>
+          <w:sz w:val="21"/>
+          <w:szCs w:val="21"/>
+        </w:rPr>
+        <w:t>ciphertext, KEY)</w:t>
       </w:r>
     </w:p>
     <w:p>
@@ -3753,6 +4444,7 @@
           <w:szCs w:val="21"/>
         </w:rPr>
       </w:pPr>
+      <w:proofErr w:type="spellStart"/>
       <w:r>
         <w:rPr>
           <w:rFonts w:eastAsia="Times New Roman" w:cstheme="minorHAnsi"/>
@@ -3762,6 +4454,7 @@
         </w:rPr>
         <w:t>received_data</w:t>
       </w:r>
+      <w:proofErr w:type="spellEnd"/>
       <w:r>
         <w:rPr>
           <w:rFonts w:eastAsia="Times New Roman" w:cstheme="minorHAnsi"/>
@@ -3771,6 +4464,7 @@
         </w:rPr>
         <w:t xml:space="preserve">, </w:t>
       </w:r>
+      <w:proofErr w:type="spellStart"/>
       <w:r>
         <w:rPr>
           <w:rFonts w:eastAsia="Times New Roman" w:cstheme="minorHAnsi"/>
@@ -3780,6 +4474,7 @@
         </w:rPr>
         <w:t>received_hash</w:t>
       </w:r>
+      <w:proofErr w:type="spellEnd"/>
       <w:r>
         <w:rPr>
           <w:rFonts w:eastAsia="Times New Roman" w:cstheme="minorHAnsi"/>
@@ -3807,6 +4502,7 @@
         </w:rPr>
         <w:t xml:space="preserve"> </w:t>
       </w:r>
+      <w:proofErr w:type="gramStart"/>
       <w:r>
         <w:rPr>
           <w:rFonts w:eastAsia="Times New Roman" w:cstheme="minorHAnsi"/>
@@ -3823,7 +4519,17 @@
           <w:sz w:val="21"/>
           <w:szCs w:val="21"/>
         </w:rPr>
-        <w:t>[:</w:t>
+        <w:t>[</w:t>
+      </w:r>
+      <w:proofErr w:type="gramEnd"/>
+      <w:r>
+        <w:rPr>
+          <w:rFonts w:eastAsia="Times New Roman" w:cstheme="minorHAnsi"/>
+          <w:color w:val="CCCCCC"/>
+          <w:sz w:val="21"/>
+          <w:szCs w:val="21"/>
+        </w:rPr>
+        <w:t>:</w:t>
       </w:r>
       <w:r>
         <w:rPr>
@@ -3909,6 +4615,7 @@
           <w:szCs w:val="21"/>
         </w:rPr>
       </w:pPr>
+      <w:proofErr w:type="spellStart"/>
       <w:r>
         <w:rPr>
           <w:rFonts w:eastAsia="Times New Roman" w:cstheme="minorHAnsi"/>
@@ -3918,6 +4625,7 @@
         </w:rPr>
         <w:t>computed_hash</w:t>
       </w:r>
+      <w:proofErr w:type="spellEnd"/>
       <w:r>
         <w:rPr>
           <w:rFonts w:eastAsia="Times New Roman" w:cstheme="minorHAnsi"/>
@@ -3945,6 +4653,7 @@
         </w:rPr>
         <w:t xml:space="preserve"> </w:t>
       </w:r>
+      <w:proofErr w:type="gramStart"/>
       <w:r>
         <w:rPr>
           <w:rFonts w:eastAsia="Times New Roman" w:cstheme="minorHAnsi"/>
@@ -3970,7 +4679,17 @@
           <w:sz w:val="21"/>
           <w:szCs w:val="21"/>
         </w:rPr>
-        <w:t>sha256</w:t>
+        <w:t>sha</w:t>
+      </w:r>
+      <w:proofErr w:type="gramEnd"/>
+      <w:r>
+        <w:rPr>
+          <w:rFonts w:eastAsia="Times New Roman" w:cstheme="minorHAnsi"/>
+          <w:color w:val="DCDCAA"/>
+          <w:sz w:val="21"/>
+          <w:szCs w:val="21"/>
+        </w:rPr>
+        <w:t>256</w:t>
       </w:r>
       <w:r>
         <w:rPr>
@@ -3981,6 +4700,7 @@
         </w:rPr>
         <w:t>(</w:t>
       </w:r>
+      <w:proofErr w:type="spellStart"/>
       <w:r>
         <w:rPr>
           <w:rFonts w:eastAsia="Times New Roman" w:cstheme="minorHAnsi"/>
@@ -3990,6 +4710,7 @@
         </w:rPr>
         <w:t>received_data</w:t>
       </w:r>
+      <w:proofErr w:type="spellEnd"/>
       <w:r>
         <w:rPr>
           <w:rFonts w:eastAsia="Times New Roman" w:cstheme="minorHAnsi"/>
@@ -3999,6 +4720,7 @@
         </w:rPr>
         <w:t>).</w:t>
       </w:r>
+      <w:proofErr w:type="spellStart"/>
       <w:r>
         <w:rPr>
           <w:rFonts w:eastAsia="Times New Roman" w:cstheme="minorHAnsi"/>
@@ -4008,6 +4730,7 @@
         </w:rPr>
         <w:t>hexdigest</w:t>
       </w:r>
+      <w:proofErr w:type="spellEnd"/>
       <w:r>
         <w:rPr>
           <w:rFonts w:eastAsia="Times New Roman" w:cstheme="minorHAnsi"/>
@@ -4047,6 +4770,7 @@
         </w:rPr>
         <w:t xml:space="preserve"> </w:t>
       </w:r>
+      <w:proofErr w:type="spellStart"/>
       <w:r>
         <w:rPr>
           <w:rFonts w:eastAsia="Times New Roman" w:cstheme="minorHAnsi"/>
@@ -4056,6 +4780,7 @@
         </w:rPr>
         <w:t>computed_hash</w:t>
       </w:r>
+      <w:proofErr w:type="spellEnd"/>
       <w:r>
         <w:rPr>
           <w:rFonts w:eastAsia="Times New Roman" w:cstheme="minorHAnsi"/>
@@ -4083,6 +4808,7 @@
         </w:rPr>
         <w:t xml:space="preserve"> </w:t>
       </w:r>
+      <w:proofErr w:type="spellStart"/>
       <w:r>
         <w:rPr>
           <w:rFonts w:eastAsia="Times New Roman" w:cstheme="minorHAnsi"/>
@@ -4092,6 +4818,7 @@
         </w:rPr>
         <w:t>received_hash</w:t>
       </w:r>
+      <w:proofErr w:type="spellEnd"/>
     </w:p>
     <w:p>
       <w:pPr>
@@ -4104,7 +4831,7 @@
       <w:pPr>
         <w:pStyle w:val="Heading2"/>
       </w:pPr>
-      <w:bookmarkStart w:id="6" w:name="_Toc197098968"/>
+      <w:bookmarkStart w:id="6" w:name="_Toc197107305"/>
       <w:r>
         <w:t>3. Key Management</w:t>
       </w:r>
@@ -4355,6 +5082,7 @@
         </w:rPr>
         <w:t xml:space="preserve"> </w:t>
       </w:r>
+      <w:proofErr w:type="spellStart"/>
       <w:r>
         <w:rPr>
           <w:rFonts w:eastAsia="Times New Roman" w:cstheme="minorHAnsi"/>
@@ -4362,16 +5090,37 @@
           <w:sz w:val="21"/>
           <w:szCs w:val="21"/>
         </w:rPr>
-        <w:t>load_key</w:t>
-      </w:r>
-      <w:r>
-        <w:rPr>
-          <w:rFonts w:eastAsia="Times New Roman" w:cstheme="minorHAnsi"/>
-          <w:color w:val="CCCCCC"/>
-          <w:sz w:val="21"/>
-          <w:szCs w:val="21"/>
-        </w:rPr>
-        <w:t>():</w:t>
+        <w:t>load_</w:t>
+      </w:r>
+      <w:proofErr w:type="gramStart"/>
+      <w:r>
+        <w:rPr>
+          <w:rFonts w:eastAsia="Times New Roman" w:cstheme="minorHAnsi"/>
+          <w:color w:val="DCDCAA"/>
+          <w:sz w:val="21"/>
+          <w:szCs w:val="21"/>
+        </w:rPr>
+        <w:t>key</w:t>
+      </w:r>
+      <w:proofErr w:type="spellEnd"/>
+      <w:r>
+        <w:rPr>
+          <w:rFonts w:eastAsia="Times New Roman" w:cstheme="minorHAnsi"/>
+          <w:color w:val="CCCCCC"/>
+          <w:sz w:val="21"/>
+          <w:szCs w:val="21"/>
+        </w:rPr>
+        <w:t>(</w:t>
+      </w:r>
+      <w:proofErr w:type="gramEnd"/>
+      <w:r>
+        <w:rPr>
+          <w:rFonts w:eastAsia="Times New Roman" w:cstheme="minorHAnsi"/>
+          <w:color w:val="CCCCCC"/>
+          <w:sz w:val="21"/>
+          <w:szCs w:val="21"/>
+        </w:rPr>
+        <w:t>):</w:t>
       </w:r>
     </w:p>
     <w:p>
@@ -4451,6 +5200,7 @@
         </w:rPr>
         <w:t xml:space="preserve"> </w:t>
       </w:r>
+      <w:proofErr w:type="gramStart"/>
       <w:r>
         <w:rPr>
           <w:rFonts w:eastAsia="Times New Roman" w:cstheme="minorHAnsi"/>
@@ -4467,7 +5217,17 @@
           <w:sz w:val="21"/>
           <w:szCs w:val="21"/>
         </w:rPr>
-        <w:t xml:space="preserve">(KEY_FILE, </w:t>
+        <w:t>(</w:t>
+      </w:r>
+      <w:proofErr w:type="gramEnd"/>
+      <w:r>
+        <w:rPr>
+          <w:rFonts w:eastAsia="Times New Roman" w:cstheme="minorHAnsi"/>
+          <w:color w:val="CCCCCC"/>
+          <w:sz w:val="21"/>
+          <w:szCs w:val="21"/>
+        </w:rPr>
+        <w:t xml:space="preserve">KEY_FILE, </w:t>
       </w:r>
       <w:r>
         <w:rPr>
@@ -4476,7 +5236,27 @@
           <w:sz w:val="21"/>
           <w:szCs w:val="21"/>
         </w:rPr>
-        <w:t>"rb"</w:t>
+        <w:t>"</w:t>
+      </w:r>
+      <w:proofErr w:type="spellStart"/>
+      <w:r>
+        <w:rPr>
+          <w:rFonts w:eastAsia="Times New Roman" w:cstheme="minorHAnsi"/>
+          <w:color w:val="CE9178"/>
+          <w:sz w:val="21"/>
+          <w:szCs w:val="21"/>
+        </w:rPr>
+        <w:t>rb</w:t>
+      </w:r>
+      <w:proofErr w:type="spellEnd"/>
+      <w:r>
+        <w:rPr>
+          <w:rFonts w:eastAsia="Times New Roman" w:cstheme="minorHAnsi"/>
+          <w:color w:val="CE9178"/>
+          <w:sz w:val="21"/>
+          <w:szCs w:val="21"/>
+        </w:rPr>
+        <w:t>"</w:t>
       </w:r>
       <w:r>
         <w:rPr>
@@ -4562,6 +5342,8 @@
         </w:rPr>
         <w:t xml:space="preserve"> </w:t>
       </w:r>
+      <w:proofErr w:type="spellStart"/>
+      <w:proofErr w:type="gramStart"/>
       <w:r>
         <w:rPr>
           <w:rFonts w:eastAsia="Times New Roman" w:cstheme="minorHAnsi"/>
@@ -4589,6 +5371,8 @@
         </w:rPr>
         <w:t>read</w:t>
       </w:r>
+      <w:proofErr w:type="spellEnd"/>
+      <w:proofErr w:type="gramEnd"/>
       <w:r>
         <w:rPr>
           <w:rFonts w:eastAsia="Times New Roman" w:cstheme="minorHAnsi"/>
@@ -4637,6 +5421,7 @@
         </w:rPr>
         <w:t xml:space="preserve"> </w:t>
       </w:r>
+      <w:proofErr w:type="spellStart"/>
       <w:r>
         <w:rPr>
           <w:rFonts w:eastAsia="Times New Roman" w:cstheme="minorHAnsi"/>
@@ -4646,6 +5431,7 @@
         </w:rPr>
         <w:t>FileNotFoundError</w:t>
       </w:r>
+      <w:proofErr w:type="spellEnd"/>
       <w:r>
         <w:rPr>
           <w:rFonts w:eastAsia="Times New Roman" w:cstheme="minorHAnsi"/>
@@ -4712,6 +5498,8 @@
         </w:rPr>
         <w:t xml:space="preserve"> </w:t>
       </w:r>
+      <w:proofErr w:type="spellStart"/>
+      <w:proofErr w:type="gramStart"/>
       <w:r>
         <w:rPr>
           <w:rFonts w:eastAsia="Times New Roman" w:cstheme="minorHAnsi"/>
@@ -4739,6 +5527,8 @@
         </w:rPr>
         <w:t>urandom</w:t>
       </w:r>
+      <w:proofErr w:type="spellEnd"/>
+      <w:proofErr w:type="gramEnd"/>
       <w:r>
         <w:rPr>
           <w:rFonts w:eastAsia="Times New Roman" w:cstheme="minorHAnsi"/>
@@ -4796,6 +5586,8 @@
         </w:rPr>
         <w:t xml:space="preserve">        </w:t>
       </w:r>
+      <w:proofErr w:type="spellStart"/>
+      <w:proofErr w:type="gramStart"/>
       <w:r>
         <w:rPr>
           <w:rFonts w:eastAsia="Times New Roman" w:cstheme="minorHAnsi"/>
@@ -4823,6 +5615,8 @@
         </w:rPr>
         <w:t>makedirs</w:t>
       </w:r>
+      <w:proofErr w:type="spellEnd"/>
+      <w:proofErr w:type="gramEnd"/>
       <w:r>
         <w:rPr>
           <w:rFonts w:eastAsia="Times New Roman" w:cstheme="minorHAnsi"/>
@@ -4832,6 +5626,7 @@
         </w:rPr>
         <w:t>(</w:t>
       </w:r>
+      <w:proofErr w:type="spellStart"/>
       <w:r>
         <w:rPr>
           <w:rFonts w:eastAsia="Times New Roman" w:cstheme="minorHAnsi"/>
@@ -4877,6 +5672,7 @@
         </w:rPr>
         <w:t>dirname</w:t>
       </w:r>
+      <w:proofErr w:type="spellEnd"/>
       <w:r>
         <w:rPr>
           <w:rFonts w:eastAsia="Times New Roman" w:cstheme="minorHAnsi"/>
@@ -4886,6 +5682,7 @@
         </w:rPr>
         <w:t xml:space="preserve">(KEY_FILE), </w:t>
       </w:r>
+      <w:proofErr w:type="spellStart"/>
       <w:r>
         <w:rPr>
           <w:rFonts w:eastAsia="Times New Roman" w:cstheme="minorHAnsi"/>
@@ -4895,6 +5692,7 @@
         </w:rPr>
         <w:t>exist_ok</w:t>
       </w:r>
+      <w:proofErr w:type="spellEnd"/>
       <w:r>
         <w:rPr>
           <w:rFonts w:eastAsia="Times New Roman" w:cstheme="minorHAnsi"/>
@@ -4961,6 +5759,7 @@
         </w:rPr>
         <w:t xml:space="preserve"> </w:t>
       </w:r>
+      <w:proofErr w:type="gramStart"/>
       <w:r>
         <w:rPr>
           <w:rFonts w:eastAsia="Times New Roman" w:cstheme="minorHAnsi"/>
@@ -4977,7 +5776,17 @@
           <w:sz w:val="21"/>
           <w:szCs w:val="21"/>
         </w:rPr>
-        <w:t xml:space="preserve">(KEY_FILE, </w:t>
+        <w:t>(</w:t>
+      </w:r>
+      <w:proofErr w:type="gramEnd"/>
+      <w:r>
+        <w:rPr>
+          <w:rFonts w:eastAsia="Times New Roman" w:cstheme="minorHAnsi"/>
+          <w:color w:val="CCCCCC"/>
+          <w:sz w:val="21"/>
+          <w:szCs w:val="21"/>
+        </w:rPr>
+        <w:t xml:space="preserve">KEY_FILE, </w:t>
       </w:r>
       <w:r>
         <w:rPr>
@@ -4986,7 +5795,27 @@
           <w:sz w:val="21"/>
           <w:szCs w:val="21"/>
         </w:rPr>
-        <w:t>"wb"</w:t>
+        <w:t>"</w:t>
+      </w:r>
+      <w:proofErr w:type="spellStart"/>
+      <w:r>
+        <w:rPr>
+          <w:rFonts w:eastAsia="Times New Roman" w:cstheme="minorHAnsi"/>
+          <w:color w:val="CE9178"/>
+          <w:sz w:val="21"/>
+          <w:szCs w:val="21"/>
+        </w:rPr>
+        <w:t>wb</w:t>
+      </w:r>
+      <w:proofErr w:type="spellEnd"/>
+      <w:r>
+        <w:rPr>
+          <w:rFonts w:eastAsia="Times New Roman" w:cstheme="minorHAnsi"/>
+          <w:color w:val="CE9178"/>
+          <w:sz w:val="21"/>
+          <w:szCs w:val="21"/>
+        </w:rPr>
+        <w:t>"</w:t>
       </w:r>
       <w:r>
         <w:rPr>
@@ -5054,6 +5883,8 @@
         </w:rPr>
         <w:t xml:space="preserve">            </w:t>
       </w:r>
+      <w:proofErr w:type="spellStart"/>
+      <w:proofErr w:type="gramStart"/>
       <w:r>
         <w:rPr>
           <w:rFonts w:eastAsia="Times New Roman" w:cstheme="minorHAnsi"/>
@@ -5081,6 +5912,8 @@
         </w:rPr>
         <w:t>write</w:t>
       </w:r>
+      <w:proofErr w:type="spellEnd"/>
+      <w:proofErr w:type="gramEnd"/>
       <w:r>
         <w:rPr>
           <w:rFonts w:eastAsia="Times New Roman" w:cstheme="minorHAnsi"/>
@@ -5168,7 +6001,7 @@
       <w:pPr>
         <w:pStyle w:val="Heading1"/>
       </w:pPr>
-      <w:bookmarkStart w:id="7" w:name="_Toc197098969"/>
+      <w:bookmarkStart w:id="7" w:name="_Toc197107306"/>
       <w:r>
         <w:t>Protocol Flow</w:t>
       </w:r>
@@ -5182,7 +6015,7 @@
           <w:szCs w:val="27"/>
         </w:rPr>
       </w:pPr>
-      <w:bookmarkStart w:id="8" w:name="_Toc197098970"/>
+      <w:bookmarkStart w:id="8" w:name="_Toc197107307"/>
       <w:r>
         <w:t>File Download Sequence</w:t>
       </w:r>
@@ -5328,6 +6161,7 @@
         </w:rPr>
         <w:t>Sends: </w:t>
       </w:r>
+      <w:proofErr w:type="gramStart"/>
       <w:r>
         <w:rPr>
           <w:rStyle w:val="HTMLCode"/>
@@ -5337,7 +6171,32 @@
           <w:szCs w:val="22"/>
           <w:shd w:val="clear" w:color="auto" w:fill="ECECEC"/>
         </w:rPr>
-        <w:t>SIZE:{filesize}\n</w:t>
+        <w:t>SIZE:{</w:t>
+      </w:r>
+      <w:proofErr w:type="spellStart"/>
+      <w:proofErr w:type="gramEnd"/>
+      <w:r>
+        <w:rPr>
+          <w:rStyle w:val="HTMLCode"/>
+          <w:rFonts w:asciiTheme="minorHAnsi" w:hAnsiTheme="minorHAnsi" w:cstheme="minorHAnsi"/>
+          <w:color w:val="000000" w:themeColor="text1"/>
+          <w:sz w:val="22"/>
+          <w:szCs w:val="22"/>
+          <w:shd w:val="clear" w:color="auto" w:fill="ECECEC"/>
+        </w:rPr>
+        <w:t>filesize</w:t>
+      </w:r>
+      <w:proofErr w:type="spellEnd"/>
+      <w:r>
+        <w:rPr>
+          <w:rStyle w:val="HTMLCode"/>
+          <w:rFonts w:asciiTheme="minorHAnsi" w:hAnsiTheme="minorHAnsi" w:cstheme="minorHAnsi"/>
+          <w:color w:val="000000" w:themeColor="text1"/>
+          <w:sz w:val="22"/>
+          <w:szCs w:val="22"/>
+          <w:shd w:val="clear" w:color="auto" w:fill="ECECEC"/>
+        </w:rPr>
+        <w:t>}\n</w:t>
       </w:r>
     </w:p>
     <w:p>
@@ -5520,7 +6379,7 @@
       <w:pPr>
         <w:pStyle w:val="Heading2"/>
       </w:pPr>
-      <w:bookmarkStart w:id="9" w:name="_Toc197098971"/>
+      <w:bookmarkStart w:id="9" w:name="_Toc197107308"/>
       <w:r>
         <w:t>File Upload Sequence</w:t>
       </w:r>
@@ -5634,7 +6493,31 @@
           <w:szCs w:val="22"/>
           <w:shd w:val="clear" w:color="auto" w:fill="ECECEC"/>
         </w:rPr>
-        <w:t>{filesize}\n</w:t>
+        <w:t>{</w:t>
+      </w:r>
+      <w:proofErr w:type="spellStart"/>
+      <w:r>
+        <w:rPr>
+          <w:rStyle w:val="HTMLCode"/>
+          <w:rFonts w:asciiTheme="minorHAnsi" w:hAnsiTheme="minorHAnsi" w:cstheme="minorHAnsi"/>
+          <w:color w:val="000000" w:themeColor="text1"/>
+          <w:sz w:val="22"/>
+          <w:szCs w:val="22"/>
+          <w:shd w:val="clear" w:color="auto" w:fill="ECECEC"/>
+        </w:rPr>
+        <w:t>filesize</w:t>
+      </w:r>
+      <w:proofErr w:type="spellEnd"/>
+      <w:r>
+        <w:rPr>
+          <w:rStyle w:val="HTMLCode"/>
+          <w:rFonts w:asciiTheme="minorHAnsi" w:hAnsiTheme="minorHAnsi" w:cstheme="minorHAnsi"/>
+          <w:color w:val="000000" w:themeColor="text1"/>
+          <w:sz w:val="22"/>
+          <w:szCs w:val="22"/>
+          <w:shd w:val="clear" w:color="auto" w:fill="ECECEC"/>
+        </w:rPr>
+        <w:t>}\n</w:t>
       </w:r>
       <w:r>
         <w:rPr>
@@ -5754,7 +6637,7 @@
       <w:pPr>
         <w:pStyle w:val="Heading1"/>
       </w:pPr>
-      <w:bookmarkStart w:id="10" w:name="_Toc197098972"/>
+      <w:bookmarkStart w:id="10" w:name="_Toc197107309"/>
       <w:r>
         <w:lastRenderedPageBreak/>
         <w:t>Cryptographic Design Document</w:t>
@@ -5769,7 +6652,7 @@
           <w:szCs w:val="27"/>
         </w:rPr>
       </w:pPr>
-      <w:bookmarkStart w:id="11" w:name="_Toc197098973"/>
+      <w:bookmarkStart w:id="11" w:name="_Toc197107310"/>
       <w:r>
         <w:t>Cipher Choices</w:t>
       </w:r>
@@ -5881,12 +6764,21 @@
           <w:color w:val="000000" w:themeColor="text1"/>
         </w:rPr>
       </w:pPr>
-      <w:r>
-        <w:rPr>
-          <w:rFonts w:asciiTheme="minorHAnsi" w:hAnsiTheme="minorHAnsi" w:cstheme="minorHAnsi"/>
-          <w:color w:val="000000" w:themeColor="text1"/>
-        </w:rPr>
-        <w:t>Nonce+tag overhead minimal (28 bytes total)</w:t>
+      <w:proofErr w:type="spellStart"/>
+      <w:r>
+        <w:rPr>
+          <w:rFonts w:asciiTheme="minorHAnsi" w:hAnsiTheme="minorHAnsi" w:cstheme="minorHAnsi"/>
+          <w:color w:val="000000" w:themeColor="text1"/>
+        </w:rPr>
+        <w:t>Nonce+tag</w:t>
+      </w:r>
+      <w:proofErr w:type="spellEnd"/>
+      <w:r>
+        <w:rPr>
+          <w:rFonts w:asciiTheme="minorHAnsi" w:hAnsiTheme="minorHAnsi" w:cstheme="minorHAnsi"/>
+          <w:color w:val="000000" w:themeColor="text1"/>
+        </w:rPr>
+        <w:t xml:space="preserve"> overhead minimal (28 bytes total)</w:t>
       </w:r>
     </w:p>
     <w:p>
@@ -6179,7 +7071,7 @@
       <w:pPr>
         <w:pStyle w:val="Heading1"/>
       </w:pPr>
-      <w:bookmarkStart w:id="12" w:name="_Toc197098974"/>
+      <w:bookmarkStart w:id="12" w:name="_Toc197107311"/>
       <w:r>
         <w:t>Architecture Diagram:</w:t>
       </w:r>
@@ -6257,27 +7149,772 @@
     </w:p>
     <w:p>
       <w:pPr>
-        <w:pStyle w:val="NormalWeb"/>
-        <w:rPr>
-          <w:rFonts w:asciiTheme="minorHAnsi" w:hAnsiTheme="minorHAnsi" w:cstheme="minorHAnsi"/>
-        </w:rPr>
-      </w:pPr>
+        <w:rPr>
+          <w:rFonts w:asciiTheme="majorHAnsi" w:eastAsiaTheme="majorEastAsia" w:hAnsiTheme="majorHAnsi" w:cstheme="majorBidi"/>
+          <w:color w:val="2F5496" w:themeColor="accent1" w:themeShade="BF"/>
+          <w:sz w:val="32"/>
+          <w:szCs w:val="32"/>
+        </w:rPr>
+      </w:pPr>
+      <w:r>
+        <w:br w:type="page"/>
+      </w:r>
     </w:p>
     <w:p>
       <w:pPr>
         <w:pStyle w:val="Heading1"/>
       </w:pPr>
-      <w:bookmarkStart w:id="13" w:name="_Toc197098975"/>
-      <w:r>
+      <w:bookmarkStart w:id="13" w:name="_Toc197107312"/>
+      <w:r>
+        <w:lastRenderedPageBreak/>
+        <w:t>User Manual</w:t>
+      </w:r>
+      <w:bookmarkEnd w:id="13"/>
+    </w:p>
+    <w:p>
+      <w:pPr>
+        <w:pStyle w:val="Heading2"/>
+      </w:pPr>
+      <w:bookmarkStart w:id="14" w:name="_Toc197107313"/>
+      <w:r>
+        <w:t>How to run the program</w:t>
+      </w:r>
+      <w:bookmarkEnd w:id="14"/>
+    </w:p>
+    <w:p>
+      <w:pPr>
+        <w:pStyle w:val="ListParagraph"/>
+        <w:numPr>
+          <w:ilvl w:val="0"/>
+          <w:numId w:val="24"/>
+        </w:numPr>
+        <w:rPr>
+          <w:rFonts w:eastAsiaTheme="majorEastAsia" w:cstheme="majorBidi"/>
+          <w:color w:val="2F5496" w:themeColor="accent1" w:themeShade="BF"/>
+          <w:sz w:val="32"/>
+          <w:szCs w:val="32"/>
+        </w:rPr>
+      </w:pPr>
+      <w:r>
+        <w:rPr>
+          <w:sz w:val="24"/>
+          <w:szCs w:val="24"/>
+        </w:rPr>
+        <w:t>Run “py -m rendezvous.server” to start the rendezvous server.</w:t>
+      </w:r>
+    </w:p>
+    <w:p>
+      <w:pPr>
+        <w:pStyle w:val="ListParagraph"/>
+        <w:numPr>
+          <w:ilvl w:val="0"/>
+          <w:numId w:val="24"/>
+        </w:numPr>
+        <w:rPr>
+          <w:rFonts w:eastAsiaTheme="majorEastAsia" w:cstheme="majorBidi"/>
+          <w:color w:val="2F5496" w:themeColor="accent1" w:themeShade="BF"/>
+          <w:sz w:val="32"/>
+          <w:szCs w:val="32"/>
+        </w:rPr>
+      </w:pPr>
+      <w:r>
+        <w:rPr>
+          <w:sz w:val="24"/>
+          <w:szCs w:val="24"/>
+        </w:rPr>
+        <w:t>Run “py run_peer.py” for each peer you want to run.</w:t>
+      </w:r>
+    </w:p>
+    <w:p/>
+    <w:p>
+      <w:pPr>
+        <w:rPr>
+          <w:noProof/>
+        </w:rPr>
+      </w:pPr>
+      <w:r>
+        <w:drawing>
+          <wp:inline distT="0" distB="0" distL="0" distR="0" wp14:anchorId="4851A87D" wp14:editId="1687F95E">
+            <wp:extent cx="3802380" cy="740723"/>
+            <wp:effectExtent l="0" t="0" r="7620" b="2540"/>
+            <wp:docPr id="6" name="Picture 6"/>
+            <wp:cNvGraphicFramePr>
+              <a:graphicFrameLocks xmlns:a="http://schemas.openxmlformats.org/drawingml/2006/main" noChangeAspect="1"/>
+            </wp:cNvGraphicFramePr>
+            <a:graphic xmlns:a="http://schemas.openxmlformats.org/drawingml/2006/main">
+              <a:graphicData uri="http://schemas.openxmlformats.org/drawingml/2006/picture">
+                <pic:pic xmlns:pic="http://schemas.openxmlformats.org/drawingml/2006/picture">
+                  <pic:nvPicPr>
+                    <pic:cNvPr id="1" name=""/>
+                    <pic:cNvPicPr/>
+                  </pic:nvPicPr>
+                  <pic:blipFill rotWithShape="1">
+                    <a:blip r:embed="rId12"/>
+                    <a:srcRect l="1" t="1" r="60512" b="-1265"/>
+                    <a:stretch/>
+                  </pic:blipFill>
+                  <pic:spPr bwMode="auto">
+                    <a:xfrm>
+                      <a:off x="0" y="0"/>
+                      <a:ext cx="3847459" cy="749505"/>
+                    </a:xfrm>
+                    <a:prstGeom prst="rect">
+                      <a:avLst/>
+                    </a:prstGeom>
+                    <a:ln>
+                      <a:noFill/>
+                    </a:ln>
+                    <a:extLst>
+                      <a:ext uri="{53640926-AAD7-44D8-BBD7-CCE9431645EC}">
+                        <a14:shadowObscured xmlns:a14="http://schemas.microsoft.com/office/drawing/2010/main"/>
+                      </a:ext>
+                    </a:extLst>
+                  </pic:spPr>
+                </pic:pic>
+              </a:graphicData>
+            </a:graphic>
+          </wp:inline>
+        </w:drawing>
+      </w:r>
+      <w:r>
+        <w:rPr>
+          <w:noProof/>
+        </w:rPr>
+        <w:t xml:space="preserve"> </w:t>
+      </w:r>
+      <w:r>
+        <w:drawing>
+          <wp:inline distT="0" distB="0" distL="0" distR="0" wp14:anchorId="64B1EC3A" wp14:editId="18C05D64">
+            <wp:extent cx="3795089" cy="1546994"/>
+            <wp:effectExtent l="0" t="0" r="0" b="0"/>
+            <wp:docPr id="7" name="Picture 7"/>
+            <wp:cNvGraphicFramePr>
+              <a:graphicFrameLocks xmlns:a="http://schemas.openxmlformats.org/drawingml/2006/main" noChangeAspect="1"/>
+            </wp:cNvGraphicFramePr>
+            <a:graphic xmlns:a="http://schemas.openxmlformats.org/drawingml/2006/main">
+              <a:graphicData uri="http://schemas.openxmlformats.org/drawingml/2006/picture">
+                <pic:pic xmlns:pic="http://schemas.openxmlformats.org/drawingml/2006/picture">
+                  <pic:nvPicPr>
+                    <pic:cNvPr id="1" name=""/>
+                    <pic:cNvPicPr/>
+                  </pic:nvPicPr>
+                  <pic:blipFill>
+                    <a:blip r:embed="rId13"/>
+                    <a:stretch>
+                      <a:fillRect/>
+                    </a:stretch>
+                  </pic:blipFill>
+                  <pic:spPr>
+                    <a:xfrm>
+                      <a:off x="0" y="0"/>
+                      <a:ext cx="3795089" cy="1546994"/>
+                    </a:xfrm>
+                    <a:prstGeom prst="rect">
+                      <a:avLst/>
+                    </a:prstGeom>
+                  </pic:spPr>
+                </pic:pic>
+              </a:graphicData>
+            </a:graphic>
+          </wp:inline>
+        </w:drawing>
+      </w:r>
+    </w:p>
+    <w:p>
+      <w:pPr>
+        <w:pStyle w:val="Heading2"/>
+      </w:pPr>
+      <w:bookmarkStart w:id="15" w:name="_Toc197107314"/>
+      <w:r>
+        <w:t>Waiting for a peer to connect and main menu for peer</w:t>
+      </w:r>
+      <w:bookmarkEnd w:id="15"/>
+    </w:p>
+    <w:p>
+      <w:pPr>
+        <w:rPr>
+          <w:rFonts w:eastAsia="Times New Roman" w:cs="Times New Roman"/>
+          <w:color w:val="4472C4" w:themeColor="accent1"/>
+          <w:sz w:val="26"/>
+          <w:szCs w:val="36"/>
+        </w:rPr>
+      </w:pPr>
+      <w:r>
+        <w:drawing>
+          <wp:inline distT="0" distB="0" distL="0" distR="0" wp14:anchorId="0D1E3B01" wp14:editId="5BCA4FCE">
+            <wp:extent cx="4900085" cy="1120237"/>
+            <wp:effectExtent l="0" t="0" r="0" b="3810"/>
+            <wp:docPr id="8" name="Picture 8"/>
+            <wp:cNvGraphicFramePr>
+              <a:graphicFrameLocks xmlns:a="http://schemas.openxmlformats.org/drawingml/2006/main" noChangeAspect="1"/>
+            </wp:cNvGraphicFramePr>
+            <a:graphic xmlns:a="http://schemas.openxmlformats.org/drawingml/2006/main">
+              <a:graphicData uri="http://schemas.openxmlformats.org/drawingml/2006/picture">
+                <pic:pic xmlns:pic="http://schemas.openxmlformats.org/drawingml/2006/picture">
+                  <pic:nvPicPr>
+                    <pic:cNvPr id="1" name=""/>
+                    <pic:cNvPicPr/>
+                  </pic:nvPicPr>
+                  <pic:blipFill>
+                    <a:blip r:embed="rId14"/>
+                    <a:stretch>
+                      <a:fillRect/>
+                    </a:stretch>
+                  </pic:blipFill>
+                  <pic:spPr>
+                    <a:xfrm>
+                      <a:off x="0" y="0"/>
+                      <a:ext cx="4900085" cy="1120237"/>
+                    </a:xfrm>
+                    <a:prstGeom prst="rect">
+                      <a:avLst/>
+                    </a:prstGeom>
+                  </pic:spPr>
+                </pic:pic>
+              </a:graphicData>
+            </a:graphic>
+          </wp:inline>
+        </w:drawing>
+      </w:r>
+      <w:r>
+        <w:rPr>
+          <w:noProof/>
+        </w:rPr>
+        <w:t xml:space="preserve"> </w:t>
+      </w:r>
+      <w:r>
+        <w:drawing>
+          <wp:inline distT="0" distB="0" distL="0" distR="0" wp14:anchorId="46E504EB" wp14:editId="5CF3D634">
+            <wp:extent cx="4922520" cy="2225040"/>
+            <wp:effectExtent l="0" t="0" r="0" b="3810"/>
+            <wp:docPr id="9" name="Picture 9"/>
+            <wp:cNvGraphicFramePr>
+              <a:graphicFrameLocks xmlns:a="http://schemas.openxmlformats.org/drawingml/2006/main" noChangeAspect="1"/>
+            </wp:cNvGraphicFramePr>
+            <a:graphic xmlns:a="http://schemas.openxmlformats.org/drawingml/2006/main">
+              <a:graphicData uri="http://schemas.openxmlformats.org/drawingml/2006/picture">
+                <pic:pic xmlns:pic="http://schemas.openxmlformats.org/drawingml/2006/picture">
+                  <pic:nvPicPr>
+                    <pic:cNvPr id="1" name=""/>
+                    <pic:cNvPicPr/>
+                  </pic:nvPicPr>
+                  <pic:blipFill>
+                    <a:blip r:embed="rId15"/>
+                    <a:stretch>
+                      <a:fillRect/>
+                    </a:stretch>
+                  </pic:blipFill>
+                  <pic:spPr>
+                    <a:xfrm>
+                      <a:off x="0" y="0"/>
+                      <a:ext cx="4922951" cy="2225235"/>
+                    </a:xfrm>
+                    <a:prstGeom prst="rect">
+                      <a:avLst/>
+                    </a:prstGeom>
+                  </pic:spPr>
+                </pic:pic>
+              </a:graphicData>
+            </a:graphic>
+          </wp:inline>
+        </w:drawing>
+      </w:r>
+      <w:r>
+        <w:br w:type="page"/>
+      </w:r>
+    </w:p>
+    <w:p>
+      <w:r>
+        <w:lastRenderedPageBreak/>
+        <w:drawing>
+          <wp:inline distT="0" distB="0" distL="0" distR="0" wp14:anchorId="2CAC03DA" wp14:editId="473FA3A6">
+            <wp:extent cx="4815840" cy="2225040"/>
+            <wp:effectExtent l="0" t="0" r="3810" b="3810"/>
+            <wp:docPr id="10" name="Picture 10"/>
+            <wp:cNvGraphicFramePr>
+              <a:graphicFrameLocks xmlns:a="http://schemas.openxmlformats.org/drawingml/2006/main" noChangeAspect="1"/>
+            </wp:cNvGraphicFramePr>
+            <a:graphic xmlns:a="http://schemas.openxmlformats.org/drawingml/2006/main">
+              <a:graphicData uri="http://schemas.openxmlformats.org/drawingml/2006/picture">
+                <pic:pic xmlns:pic="http://schemas.openxmlformats.org/drawingml/2006/picture">
+                  <pic:nvPicPr>
+                    <pic:cNvPr id="1" name=""/>
+                    <pic:cNvPicPr/>
+                  </pic:nvPicPr>
+                  <pic:blipFill>
+                    <a:blip r:embed="rId16"/>
+                    <a:stretch>
+                      <a:fillRect/>
+                    </a:stretch>
+                  </pic:blipFill>
+                  <pic:spPr>
+                    <a:xfrm>
+                      <a:off x="0" y="0"/>
+                      <a:ext cx="4816260" cy="2225234"/>
+                    </a:xfrm>
+                    <a:prstGeom prst="rect">
+                      <a:avLst/>
+                    </a:prstGeom>
+                  </pic:spPr>
+                </pic:pic>
+              </a:graphicData>
+            </a:graphic>
+          </wp:inline>
+        </w:drawing>
+      </w:r>
+    </w:p>
+    <w:p>
+      <w:pPr>
+        <w:pStyle w:val="Heading2"/>
+      </w:pPr>
+      <w:bookmarkStart w:id="16" w:name="_Toc197107315"/>
+      <w:r>
+        <w:t>Registration and Logging in</w:t>
+      </w:r>
+      <w:bookmarkEnd w:id="16"/>
+    </w:p>
+    <w:p>
+      <w:pPr>
+        <w:rPr>
+          <w:noProof/>
+        </w:rPr>
+      </w:pPr>
+      <w:r>
+        <w:lastRenderedPageBreak/>
+        <w:drawing>
+          <wp:inline distT="0" distB="0" distL="0" distR="0" wp14:anchorId="336BE704" wp14:editId="4D8A5A52">
+            <wp:extent cx="5128704" cy="4732430"/>
+            <wp:effectExtent l="0" t="0" r="0" b="0"/>
+            <wp:docPr id="11" name="Picture 11"/>
+            <wp:cNvGraphicFramePr>
+              <a:graphicFrameLocks xmlns:a="http://schemas.openxmlformats.org/drawingml/2006/main" noChangeAspect="1"/>
+            </wp:cNvGraphicFramePr>
+            <a:graphic xmlns:a="http://schemas.openxmlformats.org/drawingml/2006/main">
+              <a:graphicData uri="http://schemas.openxmlformats.org/drawingml/2006/picture">
+                <pic:pic xmlns:pic="http://schemas.openxmlformats.org/drawingml/2006/picture">
+                  <pic:nvPicPr>
+                    <pic:cNvPr id="1" name=""/>
+                    <pic:cNvPicPr/>
+                  </pic:nvPicPr>
+                  <pic:blipFill>
+                    <a:blip r:embed="rId17"/>
+                    <a:stretch>
+                      <a:fillRect/>
+                    </a:stretch>
+                  </pic:blipFill>
+                  <pic:spPr>
+                    <a:xfrm>
+                      <a:off x="0" y="0"/>
+                      <a:ext cx="5128704" cy="4732430"/>
+                    </a:xfrm>
+                    <a:prstGeom prst="rect">
+                      <a:avLst/>
+                    </a:prstGeom>
+                  </pic:spPr>
+                </pic:pic>
+              </a:graphicData>
+            </a:graphic>
+          </wp:inline>
+        </w:drawing>
+      </w:r>
+      <w:r>
+        <w:rPr>
+          <w:noProof/>
+        </w:rPr>
+        <w:t xml:space="preserve"> </w:t>
+      </w:r>
+      <w:r>
+        <w:lastRenderedPageBreak/>
+        <w:drawing>
+          <wp:inline distT="0" distB="0" distL="0" distR="0" wp14:anchorId="41C73405" wp14:editId="12238A19">
+            <wp:extent cx="4854361" cy="4557155"/>
+            <wp:effectExtent l="0" t="0" r="3810" b="0"/>
+            <wp:docPr id="12" name="Picture 12"/>
+            <wp:cNvGraphicFramePr>
+              <a:graphicFrameLocks xmlns:a="http://schemas.openxmlformats.org/drawingml/2006/main" noChangeAspect="1"/>
+            </wp:cNvGraphicFramePr>
+            <a:graphic xmlns:a="http://schemas.openxmlformats.org/drawingml/2006/main">
+              <a:graphicData uri="http://schemas.openxmlformats.org/drawingml/2006/picture">
+                <pic:pic xmlns:pic="http://schemas.openxmlformats.org/drawingml/2006/picture">
+                  <pic:nvPicPr>
+                    <pic:cNvPr id="1" name=""/>
+                    <pic:cNvPicPr/>
+                  </pic:nvPicPr>
+                  <pic:blipFill>
+                    <a:blip r:embed="rId18"/>
+                    <a:stretch>
+                      <a:fillRect/>
+                    </a:stretch>
+                  </pic:blipFill>
+                  <pic:spPr>
+                    <a:xfrm>
+                      <a:off x="0" y="0"/>
+                      <a:ext cx="4854361" cy="4557155"/>
+                    </a:xfrm>
+                    <a:prstGeom prst="rect">
+                      <a:avLst/>
+                    </a:prstGeom>
+                  </pic:spPr>
+                </pic:pic>
+              </a:graphicData>
+            </a:graphic>
+          </wp:inline>
+        </w:drawing>
+      </w:r>
+    </w:p>
+    <w:p>
+      <w:pPr>
+        <w:pStyle w:val="Heading2"/>
+      </w:pPr>
+      <w:bookmarkStart w:id="17" w:name="_Toc197107316"/>
+      <w:r>
+        <w:t xml:space="preserve">Listing </w:t>
+      </w:r>
+      <w:r>
+        <w:t>files on a connected peer</w:t>
+      </w:r>
+      <w:bookmarkEnd w:id="17"/>
+    </w:p>
+    <w:p>
+      <w:r>
+        <w:drawing>
+          <wp:inline distT="0" distB="0" distL="0" distR="0" wp14:anchorId="3495779A" wp14:editId="40B2FA97">
+            <wp:extent cx="4869180" cy="2826553"/>
+            <wp:effectExtent l="0" t="0" r="7620" b="0"/>
+            <wp:docPr id="13" name="Picture 13"/>
+            <wp:cNvGraphicFramePr>
+              <a:graphicFrameLocks xmlns:a="http://schemas.openxmlformats.org/drawingml/2006/main" noChangeAspect="1"/>
+            </wp:cNvGraphicFramePr>
+            <a:graphic xmlns:a="http://schemas.openxmlformats.org/drawingml/2006/main">
+              <a:graphicData uri="http://schemas.openxmlformats.org/drawingml/2006/picture">
+                <pic:pic xmlns:pic="http://schemas.openxmlformats.org/drawingml/2006/picture">
+                  <pic:nvPicPr>
+                    <pic:cNvPr id="1" name=""/>
+                    <pic:cNvPicPr/>
+                  </pic:nvPicPr>
+                  <pic:blipFill>
+                    <a:blip r:embed="rId19"/>
+                    <a:stretch>
+                      <a:fillRect/>
+                    </a:stretch>
+                  </pic:blipFill>
+                  <pic:spPr>
+                    <a:xfrm>
+                      <a:off x="0" y="0"/>
+                      <a:ext cx="4924770" cy="2858823"/>
+                    </a:xfrm>
+                    <a:prstGeom prst="rect">
+                      <a:avLst/>
+                    </a:prstGeom>
+                  </pic:spPr>
+                </pic:pic>
+              </a:graphicData>
+            </a:graphic>
+          </wp:inline>
+        </w:drawing>
+      </w:r>
+    </w:p>
+    <w:p>
+      <w:pPr>
+        <w:pStyle w:val="Heading2"/>
+      </w:pPr>
+      <w:bookmarkStart w:id="18" w:name="_Toc197107317"/>
+      <w:r>
+        <w:lastRenderedPageBreak/>
+        <w:t>Downloading file from a peer</w:t>
+      </w:r>
+      <w:bookmarkEnd w:id="18"/>
+    </w:p>
+    <w:p>
+      <w:r>
+        <w:drawing>
+          <wp:inline distT="0" distB="0" distL="0" distR="0" wp14:anchorId="27F69D0C" wp14:editId="554F7360">
+            <wp:extent cx="5943600" cy="4105910"/>
+            <wp:effectExtent l="0" t="0" r="0" b="8890"/>
+            <wp:docPr id="14" name="Picture 14"/>
+            <wp:cNvGraphicFramePr>
+              <a:graphicFrameLocks xmlns:a="http://schemas.openxmlformats.org/drawingml/2006/main" noChangeAspect="1"/>
+            </wp:cNvGraphicFramePr>
+            <a:graphic xmlns:a="http://schemas.openxmlformats.org/drawingml/2006/main">
+              <a:graphicData uri="http://schemas.openxmlformats.org/drawingml/2006/picture">
+                <pic:pic xmlns:pic="http://schemas.openxmlformats.org/drawingml/2006/picture">
+                  <pic:nvPicPr>
+                    <pic:cNvPr id="1" name=""/>
+                    <pic:cNvPicPr/>
+                  </pic:nvPicPr>
+                  <pic:blipFill>
+                    <a:blip r:embed="rId20"/>
+                    <a:stretch>
+                      <a:fillRect/>
+                    </a:stretch>
+                  </pic:blipFill>
+                  <pic:spPr>
+                    <a:xfrm>
+                      <a:off x="0" y="0"/>
+                      <a:ext cx="5943600" cy="4105910"/>
+                    </a:xfrm>
+                    <a:prstGeom prst="rect">
+                      <a:avLst/>
+                    </a:prstGeom>
+                  </pic:spPr>
+                </pic:pic>
+              </a:graphicData>
+            </a:graphic>
+          </wp:inline>
+        </w:drawing>
+      </w:r>
+      <w:r>
+        <w:rPr>
+          <w:noProof/>
+        </w:rPr>
+        <w:t xml:space="preserve"> </w:t>
+      </w:r>
+      <w:r>
+        <w:drawing>
+          <wp:inline distT="0" distB="0" distL="0" distR="0" wp14:anchorId="78D76304" wp14:editId="79FE8470">
+            <wp:extent cx="2339543" cy="441998"/>
+            <wp:effectExtent l="0" t="0" r="3810" b="0"/>
+            <wp:docPr id="15" name="Picture 15"/>
+            <wp:cNvGraphicFramePr>
+              <a:graphicFrameLocks xmlns:a="http://schemas.openxmlformats.org/drawingml/2006/main" noChangeAspect="1"/>
+            </wp:cNvGraphicFramePr>
+            <a:graphic xmlns:a="http://schemas.openxmlformats.org/drawingml/2006/main">
+              <a:graphicData uri="http://schemas.openxmlformats.org/drawingml/2006/picture">
+                <pic:pic xmlns:pic="http://schemas.openxmlformats.org/drawingml/2006/picture">
+                  <pic:nvPicPr>
+                    <pic:cNvPr id="1" name=""/>
+                    <pic:cNvPicPr/>
+                  </pic:nvPicPr>
+                  <pic:blipFill>
+                    <a:blip r:embed="rId21"/>
+                    <a:stretch>
+                      <a:fillRect/>
+                    </a:stretch>
+                  </pic:blipFill>
+                  <pic:spPr>
+                    <a:xfrm>
+                      <a:off x="0" y="0"/>
+                      <a:ext cx="2339543" cy="441998"/>
+                    </a:xfrm>
+                    <a:prstGeom prst="rect">
+                      <a:avLst/>
+                    </a:prstGeom>
+                  </pic:spPr>
+                </pic:pic>
+              </a:graphicData>
+            </a:graphic>
+          </wp:inline>
+        </w:drawing>
+      </w:r>
+    </w:p>
+    <w:p>
+      <w:pPr>
+        <w:rPr>
+          <w:rFonts w:asciiTheme="majorHAnsi" w:eastAsia="Times New Roman" w:hAnsiTheme="majorHAnsi" w:cs="Times New Roman"/>
+          <w:bCs/>
+          <w:color w:val="4472C4" w:themeColor="accent1"/>
+          <w:sz w:val="26"/>
+          <w:szCs w:val="36"/>
+        </w:rPr>
+      </w:pPr>
+      <w:r>
+        <w:br w:type="page"/>
+      </w:r>
+    </w:p>
+    <w:p>
+      <w:pPr>
+        <w:pStyle w:val="Heading2"/>
+      </w:pPr>
+      <w:bookmarkStart w:id="19" w:name="_Toc197107318"/>
+      <w:r>
+        <w:lastRenderedPageBreak/>
+        <w:t>Uploading file on a peer’s shared folder</w:t>
+      </w:r>
+      <w:bookmarkEnd w:id="19"/>
+    </w:p>
+    <w:p>
+      <w:pPr>
+        <w:rPr>
+          <w:noProof/>
+        </w:rPr>
+      </w:pPr>
+      <w:r>
+        <w:drawing>
+          <wp:inline distT="0" distB="0" distL="0" distR="0" wp14:anchorId="27C7518B" wp14:editId="5F7D58A1">
+            <wp:extent cx="5943600" cy="2439670"/>
+            <wp:effectExtent l="0" t="0" r="0" b="0"/>
+            <wp:docPr id="16" name="Picture 16"/>
+            <wp:cNvGraphicFramePr>
+              <a:graphicFrameLocks xmlns:a="http://schemas.openxmlformats.org/drawingml/2006/main" noChangeAspect="1"/>
+            </wp:cNvGraphicFramePr>
+            <a:graphic xmlns:a="http://schemas.openxmlformats.org/drawingml/2006/main">
+              <a:graphicData uri="http://schemas.openxmlformats.org/drawingml/2006/picture">
+                <pic:pic xmlns:pic="http://schemas.openxmlformats.org/drawingml/2006/picture">
+                  <pic:nvPicPr>
+                    <pic:cNvPr id="1" name=""/>
+                    <pic:cNvPicPr/>
+                  </pic:nvPicPr>
+                  <pic:blipFill>
+                    <a:blip r:embed="rId22"/>
+                    <a:stretch>
+                      <a:fillRect/>
+                    </a:stretch>
+                  </pic:blipFill>
+                  <pic:spPr>
+                    <a:xfrm>
+                      <a:off x="0" y="0"/>
+                      <a:ext cx="5943600" cy="2439670"/>
+                    </a:xfrm>
+                    <a:prstGeom prst="rect">
+                      <a:avLst/>
+                    </a:prstGeom>
+                  </pic:spPr>
+                </pic:pic>
+              </a:graphicData>
+            </a:graphic>
+          </wp:inline>
+        </w:drawing>
+      </w:r>
+      <w:r>
+        <w:rPr>
+          <w:noProof/>
+        </w:rPr>
+        <w:t xml:space="preserve"> </w:t>
+      </w:r>
+      <w:r>
+        <w:drawing>
+          <wp:inline distT="0" distB="0" distL="0" distR="0" wp14:anchorId="52647E50" wp14:editId="744EA61D">
+            <wp:extent cx="5730737" cy="4244708"/>
+            <wp:effectExtent l="0" t="0" r="3810" b="3810"/>
+            <wp:docPr id="17" name="Picture 17"/>
+            <wp:cNvGraphicFramePr>
+              <a:graphicFrameLocks xmlns:a="http://schemas.openxmlformats.org/drawingml/2006/main" noChangeAspect="1"/>
+            </wp:cNvGraphicFramePr>
+            <a:graphic xmlns:a="http://schemas.openxmlformats.org/drawingml/2006/main">
+              <a:graphicData uri="http://schemas.openxmlformats.org/drawingml/2006/picture">
+                <pic:pic xmlns:pic="http://schemas.openxmlformats.org/drawingml/2006/picture">
+                  <pic:nvPicPr>
+                    <pic:cNvPr id="1" name=""/>
+                    <pic:cNvPicPr/>
+                  </pic:nvPicPr>
+                  <pic:blipFill>
+                    <a:blip r:embed="rId23"/>
+                    <a:stretch>
+                      <a:fillRect/>
+                    </a:stretch>
+                  </pic:blipFill>
+                  <pic:spPr>
+                    <a:xfrm>
+                      <a:off x="0" y="0"/>
+                      <a:ext cx="5730737" cy="4244708"/>
+                    </a:xfrm>
+                    <a:prstGeom prst="rect">
+                      <a:avLst/>
+                    </a:prstGeom>
+                  </pic:spPr>
+                </pic:pic>
+              </a:graphicData>
+            </a:graphic>
+          </wp:inline>
+        </w:drawing>
+      </w:r>
+    </w:p>
+    <w:p>
+      <w:pPr>
+        <w:rPr>
+          <w:rFonts w:asciiTheme="majorHAnsi" w:eastAsia="Times New Roman" w:hAnsiTheme="majorHAnsi" w:cs="Times New Roman"/>
+          <w:bCs/>
+          <w:color w:val="4472C4" w:themeColor="accent1"/>
+          <w:sz w:val="26"/>
+          <w:szCs w:val="36"/>
+        </w:rPr>
+      </w:pPr>
+      <w:r>
+        <w:br w:type="page"/>
+      </w:r>
+    </w:p>
+    <w:p>
+      <w:pPr>
+        <w:pStyle w:val="Heading2"/>
+      </w:pPr>
+      <w:bookmarkStart w:id="20" w:name="_Toc197107319"/>
+      <w:r>
+        <w:lastRenderedPageBreak/>
+        <w:t>Handling disconnected peers</w:t>
+      </w:r>
+      <w:bookmarkEnd w:id="20"/>
+    </w:p>
+    <w:p>
+      <w:r>
+        <w:t>Here we exited the program from the peer running on port 5002 and went to see how the peer operating on port 5001 would respond.</w:t>
+      </w:r>
+    </w:p>
+    <w:p>
+      <w:pPr>
+        <w:rPr>
+          <w:rFonts w:eastAsiaTheme="majorEastAsia" w:cstheme="majorBidi"/>
+          <w:color w:val="2F5496" w:themeColor="accent1" w:themeShade="BF"/>
+          <w:sz w:val="32"/>
+          <w:szCs w:val="32"/>
+        </w:rPr>
+      </w:pPr>
+      <w:r>
+        <w:drawing>
+          <wp:inline distT="0" distB="0" distL="0" distR="0" wp14:anchorId="503CF785" wp14:editId="4DF08B52">
+            <wp:extent cx="4861981" cy="3406435"/>
+            <wp:effectExtent l="0" t="0" r="0" b="3810"/>
+            <wp:docPr id="18" name="Picture 18"/>
+            <wp:cNvGraphicFramePr>
+              <a:graphicFrameLocks xmlns:a="http://schemas.openxmlformats.org/drawingml/2006/main" noChangeAspect="1"/>
+            </wp:cNvGraphicFramePr>
+            <a:graphic xmlns:a="http://schemas.openxmlformats.org/drawingml/2006/main">
+              <a:graphicData uri="http://schemas.openxmlformats.org/drawingml/2006/picture">
+                <pic:pic xmlns:pic="http://schemas.openxmlformats.org/drawingml/2006/picture">
+                  <pic:nvPicPr>
+                    <pic:cNvPr id="1" name=""/>
+                    <pic:cNvPicPr/>
+                  </pic:nvPicPr>
+                  <pic:blipFill>
+                    <a:blip r:embed="rId24"/>
+                    <a:stretch>
+                      <a:fillRect/>
+                    </a:stretch>
+                  </pic:blipFill>
+                  <pic:spPr>
+                    <a:xfrm>
+                      <a:off x="0" y="0"/>
+                      <a:ext cx="4861981" cy="3406435"/>
+                    </a:xfrm>
+                    <a:prstGeom prst="rect">
+                      <a:avLst/>
+                    </a:prstGeom>
+                  </pic:spPr>
+                </pic:pic>
+              </a:graphicData>
+            </a:graphic>
+          </wp:inline>
+        </w:drawing>
+      </w:r>
+      <w:r>
+        <w:br w:type="page"/>
+      </w:r>
+    </w:p>
+    <w:p>
+      <w:pPr>
+        <w:pStyle w:val="Heading1"/>
+      </w:pPr>
+      <w:bookmarkStart w:id="21" w:name="_Toc197107320"/>
+      <w:r>
+        <w:lastRenderedPageBreak/>
         <w:t>Phase 4 Implementation Plan</w:t>
       </w:r>
-      <w:bookmarkEnd w:id="13"/>
+      <w:bookmarkEnd w:id="21"/>
     </w:p>
     <w:p>
       <w:pPr>
         <w:pStyle w:val="Heading2"/>
       </w:pPr>
-      <w:bookmarkStart w:id="14" w:name="_Toc197098976"/>
+      <w:bookmarkStart w:id="22" w:name="_Toc197107321"/>
       <w:r>
         <w:t xml:space="preserve">1. </w:t>
       </w:r>
@@ -6288,7 +7925,7 @@
         </w:rPr>
         <w:t>Enhanced Credential Management</w:t>
       </w:r>
-      <w:bookmarkEnd w:id="14"/>
+      <w:bookmarkEnd w:id="22"/>
     </w:p>
     <w:p>
       <w:pPr>
@@ -6307,7 +7944,6 @@
           <w:rFonts w:asciiTheme="minorHAnsi" w:hAnsiTheme="minorHAnsi" w:cstheme="minorHAnsi"/>
           <w:color w:val="000000" w:themeColor="text1"/>
         </w:rPr>
-        <w:lastRenderedPageBreak/>
         <w:t>Password Security Upgrade</w:t>
       </w:r>
       <w:r>
@@ -6427,14 +8063,14 @@
       <w:pPr>
         <w:pStyle w:val="Heading2"/>
       </w:pPr>
-      <w:bookmarkStart w:id="15" w:name="_Toc197098977"/>
+      <w:bookmarkStart w:id="23" w:name="_Toc197107322"/>
       <w:r>
         <w:t xml:space="preserve">2. </w:t>
       </w:r>
       <w:r>
         <w:t>Credential Storage:</w:t>
       </w:r>
-      <w:bookmarkEnd w:id="15"/>
+      <w:bookmarkEnd w:id="23"/>
     </w:p>
     <w:p>
       <w:pPr>
@@ -6490,14 +8126,14 @@
       <w:pPr>
         <w:pStyle w:val="Heading2"/>
       </w:pPr>
-      <w:bookmarkStart w:id="16" w:name="_Toc197098978"/>
+      <w:bookmarkStart w:id="24" w:name="_Toc197107323"/>
       <w:r>
         <w:t xml:space="preserve">3. </w:t>
       </w:r>
       <w:r>
         <w:t>Advanced P2P Features:</w:t>
       </w:r>
-      <w:bookmarkEnd w:id="16"/>
+      <w:bookmarkEnd w:id="24"/>
     </w:p>
     <w:p>
       <w:pPr>
@@ -6581,14 +8217,14 @@
       <w:pPr>
         <w:pStyle w:val="Heading2"/>
       </w:pPr>
-      <w:bookmarkStart w:id="17" w:name="_Toc197098979"/>
+      <w:bookmarkStart w:id="25" w:name="_Toc197107324"/>
       <w:r>
         <w:t xml:space="preserve">4. </w:t>
       </w:r>
       <w:r>
         <w:t>Testing Strategy</w:t>
       </w:r>
-      <w:bookmarkEnd w:id="17"/>
+      <w:bookmarkEnd w:id="25"/>
     </w:p>
     <w:p>
       <w:pPr>
@@ -6813,6 +8449,7 @@
           <w:rFonts w:asciiTheme="minorHAnsi" w:hAnsiTheme="minorHAnsi" w:cstheme="minorHAnsi"/>
           <w:color w:val="000000" w:themeColor="text1"/>
         </w:rPr>
+        <w:lastRenderedPageBreak/>
         <w:t>Security Tests</w:t>
       </w:r>
       <w:r>
@@ -6864,7 +8501,6 @@
           <w:rFonts w:asciiTheme="minorHAnsi" w:hAnsiTheme="minorHAnsi" w:cstheme="minorHAnsi"/>
           <w:color w:val="000000" w:themeColor="text1"/>
         </w:rPr>
-        <w:lastRenderedPageBreak/>
         <w:t>Replay attack prevention</w:t>
       </w:r>
     </w:p>
@@ -7036,8 +8672,8 @@
       </w:pPr>
     </w:p>
     <w:sectPr>
-      <w:headerReference w:type="default" r:id="rId12"/>
-      <w:footerReference w:type="default" r:id="rId13"/>
+      <w:headerReference w:type="default" r:id="rId25"/>
+      <w:footerReference w:type="default" r:id="rId26"/>
       <w:pgSz w:w="12240" w:h="15840"/>
       <w:pgMar w:top="1440" w:right="1440" w:bottom="1440" w:left="1440" w:header="720" w:footer="720" w:gutter="0"/>
       <w:cols w:space="720"/>
@@ -7275,7 +8911,7 @@
         </mc:Choice>
         <mc:Fallback>
           <w:pict>
-            <v:rect w14:anchorId="7A44274E" id="Rectangle 1" o:spid="_x0000_s1026" style="position:absolute;margin-left:-71.4pt;margin-top:-22.55pt;width:610.2pt;height:72.6pt;z-index:251660288;visibility:visible;mso-wrap-style:square;mso-wrap-distance-left:9pt;mso-wrap-distance-top:0;mso-wrap-distance-right:9pt;mso-wrap-distance-bottom:0;mso-position-horizontal:absolute;mso-position-horizontal-relative:text;mso-position-vertical:absolute;mso-position-vertical-relative:text;v-text-anchor:middle" o:gfxdata="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" fillcolor="red" strokecolor="red" strokeweight="1pt"/>
+            <v:rect w14:anchorId="0407C9FE" id="Rectangle 1" o:spid="_x0000_s1026" style="position:absolute;margin-left:-71.4pt;margin-top:-22.55pt;width:610.2pt;height:72.6pt;z-index:251660288;visibility:visible;mso-wrap-style:square;mso-wrap-distance-left:9pt;mso-wrap-distance-top:0;mso-wrap-distance-right:9pt;mso-wrap-distance-bottom:0;mso-position-horizontal:absolute;mso-position-horizontal-relative:text;mso-position-vertical:absolute;mso-position-vertical-relative:text;v-text-anchor:middle" o:gfxdata="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" fillcolor="red" strokecolor="red" strokeweight="1pt"/>
           </w:pict>
         </mc:Fallback>
       </mc:AlternateContent>
@@ -7410,8 +9046,20 @@
         <w:szCs w:val="44"/>
       </w:rPr>
       <w:br/>
-      <w:t>and Security</w:t>
+      <w:t xml:space="preserve">and </w:t>
     </w:r>
+    <w:proofErr w:type="gramStart"/>
+    <w:r>
+      <w:rPr>
+        <w:b/>
+        <w:bCs/>
+        <w:color w:val="FF0000"/>
+        <w:sz w:val="44"/>
+        <w:szCs w:val="44"/>
+      </w:rPr>
+      <w:t>Security</w:t>
+    </w:r>
+    <w:proofErr w:type="gramEnd"/>
   </w:p>
 </w:hdr>
 </file>
@@ -9244,6 +10892,122 @@
     </w:lvl>
   </w:abstractNum>
   <w:abstractNum w:abstractNumId="14" w15:restartNumberingAfterBreak="0">
+    <w:nsid w:val="55EE54CB"/>
+    <w:multiLevelType w:val="hybridMultilevel"/>
+    <w:tmpl w:val="6922C16C"/>
+    <w:lvl w:ilvl="0" w:tplc="F4400094">
+      <w:start w:val="1"/>
+      <w:numFmt w:val="bullet"/>
+      <w:lvlText w:val=""/>
+      <w:lvlJc w:val="left"/>
+      <w:pPr>
+        <w:ind w:left="360" w:hanging="360"/>
+      </w:pPr>
+      <w:rPr>
+        <w:rFonts w:ascii="Symbol" w:hAnsi="Symbol" w:hint="default"/>
+        <w:color w:val="auto"/>
+        <w:sz w:val="24"/>
+        <w:szCs w:val="24"/>
+      </w:rPr>
+    </w:lvl>
+    <w:lvl w:ilvl="1" w:tplc="04090003" w:tentative="1">
+      <w:start w:val="1"/>
+      <w:numFmt w:val="bullet"/>
+      <w:lvlText w:val="o"/>
+      <w:lvlJc w:val="left"/>
+      <w:pPr>
+        <w:ind w:left="1080" w:hanging="360"/>
+      </w:pPr>
+      <w:rPr>
+        <w:rFonts w:ascii="Courier New" w:hAnsi="Courier New" w:cs="Courier New" w:hint="default"/>
+      </w:rPr>
+    </w:lvl>
+    <w:lvl w:ilvl="2" w:tplc="04090005" w:tentative="1">
+      <w:start w:val="1"/>
+      <w:numFmt w:val="bullet"/>
+      <w:lvlText w:val=""/>
+      <w:lvlJc w:val="left"/>
+      <w:pPr>
+        <w:ind w:left="1800" w:hanging="360"/>
+      </w:pPr>
+      <w:rPr>
+        <w:rFonts w:ascii="Wingdings" w:hAnsi="Wingdings" w:hint="default"/>
+      </w:rPr>
+    </w:lvl>
+    <w:lvl w:ilvl="3" w:tplc="04090001" w:tentative="1">
+      <w:start w:val="1"/>
+      <w:numFmt w:val="bullet"/>
+      <w:lvlText w:val=""/>
+      <w:lvlJc w:val="left"/>
+      <w:pPr>
+        <w:ind w:left="2520" w:hanging="360"/>
+      </w:pPr>
+      <w:rPr>
+        <w:rFonts w:ascii="Symbol" w:hAnsi="Symbol" w:hint="default"/>
+      </w:rPr>
+    </w:lvl>
+    <w:lvl w:ilvl="4" w:tplc="04090003" w:tentative="1">
+      <w:start w:val="1"/>
+      <w:numFmt w:val="bullet"/>
+      <w:lvlText w:val="o"/>
+      <w:lvlJc w:val="left"/>
+      <w:pPr>
+        <w:ind w:left="3240" w:hanging="360"/>
+      </w:pPr>
+      <w:rPr>
+        <w:rFonts w:ascii="Courier New" w:hAnsi="Courier New" w:cs="Courier New" w:hint="default"/>
+      </w:rPr>
+    </w:lvl>
+    <w:lvl w:ilvl="5" w:tplc="04090005" w:tentative="1">
+      <w:start w:val="1"/>
+      <w:numFmt w:val="bullet"/>
+      <w:lvlText w:val=""/>
+      <w:lvlJc w:val="left"/>
+      <w:pPr>
+        <w:ind w:left="3960" w:hanging="360"/>
+      </w:pPr>
+      <w:rPr>
+        <w:rFonts w:ascii="Wingdings" w:hAnsi="Wingdings" w:hint="default"/>
+      </w:rPr>
+    </w:lvl>
+    <w:lvl w:ilvl="6" w:tplc="04090001" w:tentative="1">
+      <w:start w:val="1"/>
+      <w:numFmt w:val="bullet"/>
+      <w:lvlText w:val=""/>
+      <w:lvlJc w:val="left"/>
+      <w:pPr>
+        <w:ind w:left="4680" w:hanging="360"/>
+      </w:pPr>
+      <w:rPr>
+        <w:rFonts w:ascii="Symbol" w:hAnsi="Symbol" w:hint="default"/>
+      </w:rPr>
+    </w:lvl>
+    <w:lvl w:ilvl="7" w:tplc="04090003" w:tentative="1">
+      <w:start w:val="1"/>
+      <w:numFmt w:val="bullet"/>
+      <w:lvlText w:val="o"/>
+      <w:lvlJc w:val="left"/>
+      <w:pPr>
+        <w:ind w:left="5400" w:hanging="360"/>
+      </w:pPr>
+      <w:rPr>
+        <w:rFonts w:ascii="Courier New" w:hAnsi="Courier New" w:cs="Courier New" w:hint="default"/>
+      </w:rPr>
+    </w:lvl>
+    <w:lvl w:ilvl="8" w:tplc="04090005" w:tentative="1">
+      <w:start w:val="1"/>
+      <w:numFmt w:val="bullet"/>
+      <w:lvlText w:val=""/>
+      <w:lvlJc w:val="left"/>
+      <w:pPr>
+        <w:ind w:left="6120" w:hanging="360"/>
+      </w:pPr>
+      <w:rPr>
+        <w:rFonts w:ascii="Wingdings" w:hAnsi="Wingdings" w:hint="default"/>
+      </w:rPr>
+    </w:lvl>
+  </w:abstractNum>
+  <w:abstractNum w:abstractNumId="15" w15:restartNumberingAfterBreak="0">
     <w:nsid w:val="56CC1BF2"/>
     <w:multiLevelType w:val="multilevel"/>
     <w:tmpl w:val="745A3562"/>
@@ -9392,7 +11156,7 @@
       </w:rPr>
     </w:lvl>
   </w:abstractNum>
-  <w:abstractNum w:abstractNumId="15" w15:restartNumberingAfterBreak="0">
+  <w:abstractNum w:abstractNumId="16" w15:restartNumberingAfterBreak="0">
     <w:nsid w:val="5E6D5671"/>
     <w:multiLevelType w:val="multilevel"/>
     <w:tmpl w:val="D832B392"/>
@@ -9541,7 +11305,7 @@
       </w:rPr>
     </w:lvl>
   </w:abstractNum>
-  <w:abstractNum w:abstractNumId="16" w15:restartNumberingAfterBreak="0">
+  <w:abstractNum w:abstractNumId="17" w15:restartNumberingAfterBreak="0">
     <w:nsid w:val="61263DDF"/>
     <w:multiLevelType w:val="multilevel"/>
     <w:tmpl w:val="939C32A0"/>
@@ -9690,7 +11454,7 @@
       </w:rPr>
     </w:lvl>
   </w:abstractNum>
-  <w:abstractNum w:abstractNumId="17" w15:restartNumberingAfterBreak="0">
+  <w:abstractNum w:abstractNumId="18" w15:restartNumberingAfterBreak="0">
     <w:nsid w:val="63074614"/>
     <w:multiLevelType w:val="multilevel"/>
     <w:tmpl w:val="62443D78"/>
@@ -9807,7 +11571,7 @@
       </w:pPr>
     </w:lvl>
   </w:abstractNum>
-  <w:abstractNum w:abstractNumId="18" w15:restartNumberingAfterBreak="0">
+  <w:abstractNum w:abstractNumId="19" w15:restartNumberingAfterBreak="0">
     <w:nsid w:val="66017FE9"/>
     <w:multiLevelType w:val="multilevel"/>
     <w:tmpl w:val="DBF28DA6"/>
@@ -9920,7 +11684,7 @@
       </w:pPr>
     </w:lvl>
   </w:abstractNum>
-  <w:abstractNum w:abstractNumId="19" w15:restartNumberingAfterBreak="0">
+  <w:abstractNum w:abstractNumId="20" w15:restartNumberingAfterBreak="0">
     <w:nsid w:val="6E184F22"/>
     <w:multiLevelType w:val="hybridMultilevel"/>
     <w:tmpl w:val="0F881194"/>
@@ -10033,7 +11797,7 @@
       </w:rPr>
     </w:lvl>
   </w:abstractNum>
-  <w:abstractNum w:abstractNumId="20" w15:restartNumberingAfterBreak="0">
+  <w:abstractNum w:abstractNumId="21" w15:restartNumberingAfterBreak="0">
     <w:nsid w:val="7358358C"/>
     <w:multiLevelType w:val="multilevel"/>
     <w:tmpl w:val="D66C981E"/>
@@ -10182,7 +11946,7 @@
       </w:rPr>
     </w:lvl>
   </w:abstractNum>
-  <w:abstractNum w:abstractNumId="21" w15:restartNumberingAfterBreak="0">
+  <w:abstractNum w:abstractNumId="22" w15:restartNumberingAfterBreak="0">
     <w:nsid w:val="7BD45401"/>
     <w:multiLevelType w:val="multilevel"/>
     <w:tmpl w:val="FA2852D6"/>
@@ -10299,7 +12063,7 @@
       </w:pPr>
     </w:lvl>
   </w:abstractNum>
-  <w:abstractNum w:abstractNumId="22" w15:restartNumberingAfterBreak="0">
+  <w:abstractNum w:abstractNumId="23" w15:restartNumberingAfterBreak="0">
     <w:nsid w:val="7FC168AB"/>
     <w:multiLevelType w:val="multilevel"/>
     <w:tmpl w:val="6E86A032"/>
@@ -10426,7 +12190,7 @@
     <w:abstractNumId w:val="13"/>
   </w:num>
   <w:num w:numId="4">
-    <w:abstractNumId w:val="16"/>
+    <w:abstractNumId w:val="17"/>
   </w:num>
   <w:num w:numId="5">
     <w:abstractNumId w:val="2"/>
@@ -10438,13 +12202,13 @@
     <w:abstractNumId w:val="1"/>
   </w:num>
   <w:num w:numId="8">
-    <w:abstractNumId w:val="15"/>
+    <w:abstractNumId w:val="16"/>
   </w:num>
   <w:num w:numId="9">
     <w:abstractNumId w:val="12"/>
   </w:num>
   <w:num w:numId="10">
-    <w:abstractNumId w:val="20"/>
+    <w:abstractNumId w:val="21"/>
   </w:num>
   <w:num w:numId="11">
     <w:abstractNumId w:val="10"/>
@@ -10456,16 +12220,16 @@
     <w:abstractNumId w:val="5"/>
   </w:num>
   <w:num w:numId="14">
+    <w:abstractNumId w:val="19"/>
+  </w:num>
+  <w:num w:numId="15">
+    <w:abstractNumId w:val="15"/>
+  </w:num>
+  <w:num w:numId="16">
     <w:abstractNumId w:val="18"/>
   </w:num>
-  <w:num w:numId="15">
-    <w:abstractNumId w:val="14"/>
-  </w:num>
-  <w:num w:numId="16">
-    <w:abstractNumId w:val="17"/>
-  </w:num>
   <w:num w:numId="17">
-    <w:abstractNumId w:val="19"/>
+    <w:abstractNumId w:val="20"/>
   </w:num>
   <w:num w:numId="18">
     <w:abstractNumId w:val="0"/>
@@ -10474,16 +12238,19 @@
     <w:abstractNumId w:val="4"/>
   </w:num>
   <w:num w:numId="20">
-    <w:abstractNumId w:val="21"/>
+    <w:abstractNumId w:val="22"/>
   </w:num>
   <w:num w:numId="21">
     <w:abstractNumId w:val="6"/>
   </w:num>
   <w:num w:numId="22">
-    <w:abstractNumId w:val="22"/>
+    <w:abstractNumId w:val="23"/>
   </w:num>
   <w:num w:numId="23">
     <w:abstractNumId w:val="3"/>
+  </w:num>
+  <w:num w:numId="24">
+    <w:abstractNumId w:val="14"/>
   </w:num>
 </w:numbering>
 </file>

</xml_diff>